<commit_message>
added week 3/4 coding assignment
</commit_message>
<xml_diff>
--- a/Week3/Java-Weeks3-4_Coding-Assignment-3.docx
+++ b/Week3/Java-Weeks3-4_Coding-Assignment-3.docx
@@ -1,6 +1,6 @@
 
 <file path=word/document.xml><?xml version="1.0" encoding="utf-8"?>
-<w:document xmlns:wpc="http://schemas.microsoft.com/office/word/2010/wordprocessingCanvas" xmlns:cx="http://schemas.microsoft.com/office/drawing/2014/chartex" xmlns:cx1="http://schemas.microsoft.com/office/drawing/2015/9/8/chartex" xmlns:cx2="http://schemas.microsoft.com/office/drawing/2015/10/21/chartex" xmlns:cx3="http://schemas.microsoft.com/office/drawing/2016/5/9/chartex" xmlns:cx4="http://schemas.microsoft.com/office/drawing/2016/5/10/chartex" xmlns:cx5="http://schemas.microsoft.com/office/drawing/2016/5/11/chartex" xmlns:cx6="http://schemas.microsoft.com/office/drawing/2016/5/12/chartex" xmlns:cx7="http://schemas.microsoft.com/office/drawing/2016/5/13/chartex" xmlns:cx8="http://schemas.microsoft.com/office/drawing/2016/5/14/chartex" xmlns:mc="http://schemas.openxmlformats.org/markup-compatibility/2006" xmlns:aink="http://schemas.microsoft.com/office/drawing/2016/ink" xmlns:am3d="http://schemas.microsoft.com/office/drawing/2017/model3d" xmlns:o="urn:schemas-microsoft-com:office:office" xmlns:oel="http://schemas.microsoft.com/office/2019/extlst" xmlns:r="http://schemas.openxmlformats.org/officeDocument/2006/relationships" xmlns:m="http://schemas.openxmlformats.org/officeDocument/2006/math" xmlns:v="urn:schemas-microsoft-com:vml" xmlns:wp14="http://schemas.microsoft.com/office/word/2010/wordprocessingDrawing" xmlns:wp="http://schemas.openxmlformats.org/drawingml/2006/wordprocessingDrawing" xmlns:w10="urn:schemas-microsoft-com:office:word" xmlns:w="http://schemas.openxmlformats.org/wordprocessingml/2006/main" xmlns:w14="http://schemas.microsoft.com/office/word/2010/wordml" xmlns:w15="http://schemas.microsoft.com/office/word/2012/wordml" xmlns:w16cex="http://schemas.microsoft.com/office/word/2018/wordml/cex" xmlns:w16cid="http://schemas.microsoft.com/office/word/2016/wordml/cid" xmlns:w16="http://schemas.microsoft.com/office/word/2018/wordml" xmlns:w16sdtdh="http://schemas.microsoft.com/office/word/2020/wordml/sdtdatahash" xmlns:w16se="http://schemas.microsoft.com/office/word/2015/wordml/symex" xmlns:wpg="http://schemas.microsoft.com/office/word/2010/wordprocessingGroup" xmlns:wpi="http://schemas.microsoft.com/office/word/2010/wordprocessingInk" xmlns:wne="http://schemas.microsoft.com/office/word/2006/wordml" xmlns:wps="http://schemas.microsoft.com/office/word/2010/wordprocessingShape" mc:Ignorable="w14 w15 w16se w16cid w16 w16cex w16sdtdh wp14">
+<w:document xmlns:wpc="http://schemas.microsoft.com/office/word/2010/wordprocessingCanvas" xmlns:cx="http://schemas.microsoft.com/office/drawing/2014/chartex" xmlns:cx1="http://schemas.microsoft.com/office/drawing/2015/9/8/chartex" xmlns:cx2="http://schemas.microsoft.com/office/drawing/2015/10/21/chartex" xmlns:cx3="http://schemas.microsoft.com/office/drawing/2016/5/9/chartex" xmlns:cx4="http://schemas.microsoft.com/office/drawing/2016/5/10/chartex" xmlns:cx5="http://schemas.microsoft.com/office/drawing/2016/5/11/chartex" xmlns:cx6="http://schemas.microsoft.com/office/drawing/2016/5/12/chartex" xmlns:cx7="http://schemas.microsoft.com/office/drawing/2016/5/13/chartex" xmlns:cx8="http://schemas.microsoft.com/office/drawing/2016/5/14/chartex" xmlns:mc="http://schemas.openxmlformats.org/markup-compatibility/2006" xmlns:aink="http://schemas.microsoft.com/office/drawing/2016/ink" xmlns:am3d="http://schemas.microsoft.com/office/drawing/2017/model3d" xmlns:o="urn:schemas-microsoft-com:office:office" xmlns:r="http://schemas.openxmlformats.org/officeDocument/2006/relationships" xmlns:m="http://schemas.openxmlformats.org/officeDocument/2006/math" xmlns:v="urn:schemas-microsoft-com:vml" xmlns:wp14="http://schemas.microsoft.com/office/word/2010/wordprocessingDrawing" xmlns:wp="http://schemas.openxmlformats.org/drawingml/2006/wordprocessingDrawing" xmlns:w10="urn:schemas-microsoft-com:office:word" xmlns:w="http://schemas.openxmlformats.org/wordprocessingml/2006/main" xmlns:w14="http://schemas.microsoft.com/office/word/2010/wordml" xmlns:w15="http://schemas.microsoft.com/office/word/2012/wordml" xmlns:w16cid="http://schemas.microsoft.com/office/word/2016/wordml/cid" xmlns:w16se="http://schemas.microsoft.com/office/word/2015/wordml/symex" xmlns:wpg="http://schemas.microsoft.com/office/word/2010/wordprocessingGroup" xmlns:wpi="http://schemas.microsoft.com/office/word/2010/wordprocessingInk" xmlns:wne="http://schemas.microsoft.com/office/word/2006/wordml" xmlns:wps="http://schemas.microsoft.com/office/word/2010/wordprocessingShape" mc:Ignorable="w14 w15 w16se w16cid wp14">
   <w:body>
     <w:p>
       <w:pPr>
@@ -819,7 +819,6 @@
         <w:pStyle w:val="Default"/>
         <w:spacing w:before="0" w:after="160" w:line="259" w:lineRule="auto"/>
         <w:rPr>
-          <w:rFonts w:hint="eastAsia"/>
           <w:b/>
           <w:bCs/>
           <w:sz w:val="20"/>
@@ -1138,23 +1137,7 @@
           <w:sz w:val="20"/>
           <w:szCs w:val="20"/>
         </w:rPr>
-        <w:t>Write a method that takes a String, word, and an int, n, as arguments and returns the word concatenated to itself n number of times. (</w:t>
-      </w:r>
-      <w:proofErr w:type="gramStart"/>
-      <w:r>
-        <w:rPr>
-          <w:sz w:val="20"/>
-          <w:szCs w:val="20"/>
-        </w:rPr>
-        <w:t>i.e.</w:t>
-      </w:r>
-      <w:proofErr w:type="gramEnd"/>
-      <w:r>
-        <w:rPr>
-          <w:sz w:val="20"/>
-          <w:szCs w:val="20"/>
-        </w:rPr>
-        <w:t xml:space="preserve"> if I pass in “Hello” and 3, I </w:t>
+        <w:t xml:space="preserve">Write a method that takes a String, word, and an int, n, as arguments and returns the word concatenated to itself n number of times. (i.e. if I pass in “Hello” and 3, I </w:t>
       </w:r>
       <w:r>
         <w:rPr>
@@ -1434,6 +1417,4322 @@
         </w:rPr>
         <w:t>Create a method of your own that solves a problem. In comments, write what the method does and why you created it.</w:t>
       </w:r>
+    </w:p>
+    <w:p>
+      <w:pPr>
+        <w:pStyle w:val="ListParagraph"/>
+        <w:rPr>
+          <w:sz w:val="20"/>
+          <w:szCs w:val="20"/>
+        </w:rPr>
+      </w:pPr>
+    </w:p>
+    <w:p>
+      <w:pPr>
+        <w:pStyle w:val="ListParagraph"/>
+        <w:rPr>
+          <w:sz w:val="20"/>
+          <w:szCs w:val="20"/>
+        </w:rPr>
+      </w:pPr>
+    </w:p>
+    <w:p>
+      <w:pPr>
+        <w:pStyle w:val="ListParagraph"/>
+        <w:rPr>
+          <w:sz w:val="20"/>
+          <w:szCs w:val="20"/>
+        </w:rPr>
+      </w:pPr>
+      <w:r>
+        <w:rPr>
+          <w:sz w:val="20"/>
+          <w:szCs w:val="20"/>
+        </w:rPr>
+        <w:lastRenderedPageBreak/>
+        <w:t>1.</w:t>
+      </w:r>
+      <w:r>
+        <w:rPr>
+          <w:sz w:val="20"/>
+          <w:szCs w:val="20"/>
+        </w:rPr>
+        <w:t xml:space="preserve"> </w:t>
+      </w:r>
+      <w:r>
+        <w:rPr>
+          <w:sz w:val="20"/>
+          <w:szCs w:val="20"/>
+        </w:rPr>
+        <w:t>Create an array of int called ages that contains the following values: 3, 9, 23, 64, 2, 8, 28, 93.</w:t>
+      </w:r>
+    </w:p>
+    <w:p>
+      <w:pPr>
+        <w:pStyle w:val="ListParagraph"/>
+        <w:rPr>
+          <w:sz w:val="20"/>
+          <w:szCs w:val="20"/>
+        </w:rPr>
+      </w:pPr>
+      <w:r>
+        <w:rPr>
+          <w:sz w:val="20"/>
+          <w:szCs w:val="20"/>
+        </w:rPr>
+        <w:t>a.</w:t>
+      </w:r>
+      <w:r>
+        <w:rPr>
+          <w:sz w:val="20"/>
+          <w:szCs w:val="20"/>
+        </w:rPr>
+        <w:tab/>
+        <w:t xml:space="preserve">Programmatically subtract the value of the first element in the array from the value in the last element of the array (i.e. do not use </w:t>
+      </w:r>
+      <w:proofErr w:type="gramStart"/>
+      <w:r>
+        <w:rPr>
+          <w:sz w:val="20"/>
+          <w:szCs w:val="20"/>
+        </w:rPr>
+        <w:t>ages[</w:t>
+      </w:r>
+      <w:proofErr w:type="gramEnd"/>
+      <w:r>
+        <w:rPr>
+          <w:sz w:val="20"/>
+          <w:szCs w:val="20"/>
+        </w:rPr>
+        <w:t xml:space="preserve">7] in your code). Print the result to the console.  </w:t>
+      </w:r>
+    </w:p>
+    <w:p>
+      <w:pPr>
+        <w:pStyle w:val="ListParagraph"/>
+        <w:rPr>
+          <w:sz w:val="20"/>
+          <w:szCs w:val="20"/>
+        </w:rPr>
+      </w:pPr>
+      <w:r>
+        <w:rPr>
+          <w:sz w:val="20"/>
+          <w:szCs w:val="20"/>
+        </w:rPr>
+        <w:t>b.</w:t>
+      </w:r>
+      <w:r>
+        <w:rPr>
+          <w:sz w:val="20"/>
+          <w:szCs w:val="20"/>
+        </w:rPr>
+        <w:tab/>
+      </w:r>
+      <w:r>
+        <w:rPr>
+          <w:sz w:val="18"/>
+          <w:szCs w:val="20"/>
+        </w:rPr>
+        <w:t>Add a new age to your array and repeat the step above to ensure it is dynamic (works for arrays of different lengths).</w:t>
+      </w:r>
+    </w:p>
+    <w:p>
+      <w:pPr>
+        <w:pStyle w:val="ListParagraph"/>
+        <w:rPr>
+          <w:sz w:val="20"/>
+          <w:szCs w:val="20"/>
+        </w:rPr>
+      </w:pPr>
+      <w:r>
+        <w:rPr>
+          <w:sz w:val="20"/>
+          <w:szCs w:val="20"/>
+        </w:rPr>
+        <w:t>c.</w:t>
+      </w:r>
+      <w:r>
+        <w:rPr>
+          <w:sz w:val="20"/>
+          <w:szCs w:val="20"/>
+        </w:rPr>
+        <w:tab/>
+        <w:t>Use a loop to iterate through the array and calculate the average age. Print the result to the console.</w:t>
+      </w:r>
+    </w:p>
+    <w:p>
+      <w:pPr>
+        <w:pStyle w:val="ListParagraph"/>
+        <w:rPr>
+          <w:sz w:val="20"/>
+          <w:szCs w:val="20"/>
+        </w:rPr>
+      </w:pPr>
+      <w:proofErr w:type="gramStart"/>
+      <w:r>
+        <w:rPr>
+          <w:sz w:val="20"/>
+          <w:szCs w:val="20"/>
+        </w:rPr>
+        <w:t>int[</w:t>
+      </w:r>
+      <w:proofErr w:type="gramEnd"/>
+      <w:r>
+        <w:rPr>
+          <w:sz w:val="20"/>
+          <w:szCs w:val="20"/>
+        </w:rPr>
+        <w:t>] ages = {3, 9, 23, 64, 2, 8, 28, 93, 57};</w:t>
+      </w:r>
+    </w:p>
+    <w:p>
+      <w:pPr>
+        <w:pStyle w:val="ListParagraph"/>
+        <w:rPr>
+          <w:sz w:val="20"/>
+          <w:szCs w:val="20"/>
+        </w:rPr>
+      </w:pPr>
+      <w:proofErr w:type="spellStart"/>
+      <w:r>
+        <w:rPr>
+          <w:sz w:val="20"/>
+          <w:szCs w:val="20"/>
+        </w:rPr>
+        <w:t>System.out.println</w:t>
+      </w:r>
+      <w:proofErr w:type="spellEnd"/>
+      <w:r>
+        <w:rPr>
+          <w:sz w:val="20"/>
+          <w:szCs w:val="20"/>
+        </w:rPr>
+        <w:t>(</w:t>
+      </w:r>
+      <w:proofErr w:type="gramStart"/>
+      <w:r>
+        <w:rPr>
+          <w:sz w:val="20"/>
+          <w:szCs w:val="20"/>
+        </w:rPr>
+        <w:t>ages[</w:t>
+      </w:r>
+      <w:proofErr w:type="gramEnd"/>
+      <w:r>
+        <w:rPr>
+          <w:sz w:val="20"/>
+          <w:szCs w:val="20"/>
+        </w:rPr>
+        <w:t>1]);</w:t>
+      </w:r>
+      <w:r>
+        <w:rPr>
+          <w:sz w:val="20"/>
+          <w:szCs w:val="20"/>
+        </w:rPr>
+        <w:tab/>
+      </w:r>
+    </w:p>
+    <w:p>
+      <w:pPr>
+        <w:pStyle w:val="ListParagraph"/>
+        <w:rPr>
+          <w:sz w:val="20"/>
+          <w:szCs w:val="20"/>
+        </w:rPr>
+      </w:pPr>
+      <w:proofErr w:type="spellStart"/>
+      <w:r>
+        <w:rPr>
+          <w:sz w:val="20"/>
+          <w:szCs w:val="20"/>
+        </w:rPr>
+        <w:t>System.out.println</w:t>
+      </w:r>
+      <w:proofErr w:type="spellEnd"/>
+      <w:r>
+        <w:rPr>
+          <w:sz w:val="20"/>
+          <w:szCs w:val="20"/>
+        </w:rPr>
+        <w:t>(</w:t>
+      </w:r>
+      <w:proofErr w:type="gramStart"/>
+      <w:r>
+        <w:rPr>
+          <w:sz w:val="20"/>
+          <w:szCs w:val="20"/>
+        </w:rPr>
+        <w:t>ages[</w:t>
+      </w:r>
+      <w:proofErr w:type="spellStart"/>
+      <w:proofErr w:type="gramEnd"/>
+      <w:r>
+        <w:rPr>
+          <w:sz w:val="20"/>
+          <w:szCs w:val="20"/>
+        </w:rPr>
+        <w:t>ages.length</w:t>
+      </w:r>
+      <w:proofErr w:type="spellEnd"/>
+      <w:r>
+        <w:rPr>
+          <w:sz w:val="20"/>
+          <w:szCs w:val="20"/>
+        </w:rPr>
+        <w:t xml:space="preserve"> - 1] - ages[0]);</w:t>
+      </w:r>
+      <w:r>
+        <w:rPr>
+          <w:sz w:val="20"/>
+          <w:szCs w:val="20"/>
+        </w:rPr>
+        <w:tab/>
+      </w:r>
+    </w:p>
+    <w:p>
+      <w:pPr>
+        <w:pStyle w:val="ListParagraph"/>
+        <w:rPr>
+          <w:sz w:val="20"/>
+          <w:szCs w:val="20"/>
+        </w:rPr>
+      </w:pPr>
+      <w:r>
+        <w:rPr>
+          <w:sz w:val="20"/>
+          <w:szCs w:val="20"/>
+        </w:rPr>
+        <w:t>double sum = 0;</w:t>
+      </w:r>
+    </w:p>
+    <w:p>
+      <w:pPr>
+        <w:pStyle w:val="ListParagraph"/>
+        <w:rPr>
+          <w:sz w:val="20"/>
+          <w:szCs w:val="20"/>
+        </w:rPr>
+      </w:pPr>
+      <w:r>
+        <w:rPr>
+          <w:sz w:val="20"/>
+          <w:szCs w:val="20"/>
+        </w:rPr>
+        <w:t xml:space="preserve">for (int </w:t>
+      </w:r>
+      <w:proofErr w:type="gramStart"/>
+      <w:r>
+        <w:rPr>
+          <w:sz w:val="20"/>
+          <w:szCs w:val="20"/>
+        </w:rPr>
+        <w:t>age :</w:t>
+      </w:r>
+      <w:proofErr w:type="gramEnd"/>
+      <w:r>
+        <w:rPr>
+          <w:sz w:val="20"/>
+          <w:szCs w:val="20"/>
+        </w:rPr>
+        <w:t xml:space="preserve"> ages) {</w:t>
+      </w:r>
+    </w:p>
+    <w:p>
+      <w:pPr>
+        <w:pStyle w:val="ListParagraph"/>
+        <w:ind w:firstLine="720"/>
+        <w:rPr>
+          <w:sz w:val="20"/>
+          <w:szCs w:val="20"/>
+        </w:rPr>
+      </w:pPr>
+      <w:r>
+        <w:rPr>
+          <w:sz w:val="20"/>
+          <w:szCs w:val="20"/>
+        </w:rPr>
+        <w:t>sum += age;</w:t>
+      </w:r>
+    </w:p>
+    <w:p>
+      <w:pPr>
+        <w:ind w:firstLine="720"/>
+        <w:rPr>
+          <w:sz w:val="20"/>
+          <w:szCs w:val="20"/>
+        </w:rPr>
+      </w:pPr>
+      <w:r>
+        <w:rPr>
+          <w:sz w:val="20"/>
+          <w:szCs w:val="20"/>
+        </w:rPr>
+        <w:t>}</w:t>
+      </w:r>
+    </w:p>
+    <w:p>
+      <w:pPr>
+        <w:pStyle w:val="ListParagraph"/>
+        <w:rPr>
+          <w:sz w:val="20"/>
+          <w:szCs w:val="20"/>
+        </w:rPr>
+      </w:pPr>
+      <w:r>
+        <w:rPr>
+          <w:sz w:val="20"/>
+          <w:szCs w:val="20"/>
+        </w:rPr>
+        <w:t>double average = sum/</w:t>
+      </w:r>
+      <w:proofErr w:type="spellStart"/>
+      <w:r>
+        <w:rPr>
+          <w:sz w:val="20"/>
+          <w:szCs w:val="20"/>
+        </w:rPr>
+        <w:t>ages.length</w:t>
+      </w:r>
+      <w:proofErr w:type="spellEnd"/>
+      <w:r>
+        <w:rPr>
+          <w:sz w:val="20"/>
+          <w:szCs w:val="20"/>
+        </w:rPr>
+        <w:t>;</w:t>
+      </w:r>
+    </w:p>
+    <w:p>
+      <w:pPr>
+        <w:pStyle w:val="ListParagraph"/>
+        <w:rPr>
+          <w:sz w:val="20"/>
+          <w:szCs w:val="20"/>
+        </w:rPr>
+      </w:pPr>
+      <w:proofErr w:type="spellStart"/>
+      <w:r>
+        <w:rPr>
+          <w:sz w:val="20"/>
+          <w:szCs w:val="20"/>
+        </w:rPr>
+        <w:t>System.out.println</w:t>
+      </w:r>
+      <w:proofErr w:type="spellEnd"/>
+      <w:r>
+        <w:rPr>
+          <w:sz w:val="20"/>
+          <w:szCs w:val="20"/>
+        </w:rPr>
+        <w:t>(average);</w:t>
+      </w:r>
+    </w:p>
+    <w:p>
+      <w:pPr>
+        <w:pStyle w:val="ListParagraph"/>
+        <w:rPr>
+          <w:sz w:val="20"/>
+          <w:szCs w:val="20"/>
+        </w:rPr>
+      </w:pPr>
+      <w:r>
+        <w:rPr>
+          <w:sz w:val="20"/>
+          <w:szCs w:val="20"/>
+        </w:rPr>
+        <w:t>2.</w:t>
+      </w:r>
+      <w:r>
+        <w:rPr>
+          <w:sz w:val="20"/>
+          <w:szCs w:val="20"/>
+        </w:rPr>
+        <w:t xml:space="preserve">  </w:t>
+      </w:r>
+      <w:r>
+        <w:rPr>
+          <w:sz w:val="20"/>
+          <w:szCs w:val="20"/>
+        </w:rPr>
+        <w:t>Create an array of String called names that contains the following values: “Sam”, “Tommy”, “Tim”, “Sally”, “Buck”, “Bob”.</w:t>
+      </w:r>
+    </w:p>
+    <w:p>
+      <w:pPr>
+        <w:pStyle w:val="ListParagraph"/>
+        <w:rPr>
+          <w:sz w:val="20"/>
+          <w:szCs w:val="20"/>
+        </w:rPr>
+      </w:pPr>
+      <w:r>
+        <w:rPr>
+          <w:sz w:val="20"/>
+          <w:szCs w:val="20"/>
+        </w:rPr>
+        <w:t>a.</w:t>
+      </w:r>
+      <w:r>
+        <w:rPr>
+          <w:sz w:val="20"/>
+          <w:szCs w:val="20"/>
+        </w:rPr>
+        <w:tab/>
+        <w:t>Use a loop to iterate through the array and calculate the average number of letters per name. Print the result to the console.</w:t>
+      </w:r>
+    </w:p>
+    <w:p>
+      <w:pPr>
+        <w:pStyle w:val="ListParagraph"/>
+        <w:rPr>
+          <w:sz w:val="20"/>
+          <w:szCs w:val="20"/>
+        </w:rPr>
+      </w:pPr>
+      <w:r>
+        <w:rPr>
+          <w:sz w:val="20"/>
+          <w:szCs w:val="20"/>
+        </w:rPr>
+        <w:t>b.</w:t>
+      </w:r>
+      <w:r>
+        <w:rPr>
+          <w:sz w:val="20"/>
+          <w:szCs w:val="20"/>
+        </w:rPr>
+        <w:tab/>
+        <w:t>Use a loop to iterate through the array again and concatenate all the names together, separated by spaces, and print the result to the console.</w:t>
+      </w:r>
+    </w:p>
+    <w:p>
+      <w:pPr>
+        <w:pStyle w:val="ListParagraph"/>
+        <w:rPr>
+          <w:sz w:val="20"/>
+          <w:szCs w:val="20"/>
+        </w:rPr>
+      </w:pPr>
+      <w:proofErr w:type="gramStart"/>
+      <w:r>
+        <w:rPr>
+          <w:sz w:val="20"/>
+          <w:szCs w:val="20"/>
+        </w:rPr>
+        <w:t>String[</w:t>
+      </w:r>
+      <w:proofErr w:type="gramEnd"/>
+      <w:r>
+        <w:rPr>
+          <w:sz w:val="20"/>
+          <w:szCs w:val="20"/>
+        </w:rPr>
+        <w:t>] names = {"Sam", "Tommy", "Tim", "Sally", "Buck", "Bob"};</w:t>
+      </w:r>
+    </w:p>
+    <w:p>
+      <w:pPr>
+        <w:pStyle w:val="ListParagraph"/>
+        <w:rPr>
+          <w:sz w:val="20"/>
+          <w:szCs w:val="20"/>
+        </w:rPr>
+      </w:pPr>
+      <w:proofErr w:type="spellStart"/>
+      <w:r>
+        <w:rPr>
+          <w:sz w:val="20"/>
+          <w:szCs w:val="20"/>
+        </w:rPr>
+        <w:t>System.out.println</w:t>
+      </w:r>
+      <w:proofErr w:type="spellEnd"/>
+      <w:r>
+        <w:rPr>
+          <w:sz w:val="20"/>
+          <w:szCs w:val="20"/>
+        </w:rPr>
+        <w:t>(</w:t>
+      </w:r>
+      <w:proofErr w:type="gramStart"/>
+      <w:r>
+        <w:rPr>
+          <w:sz w:val="20"/>
+          <w:szCs w:val="20"/>
+        </w:rPr>
+        <w:t>names[</w:t>
+      </w:r>
+      <w:proofErr w:type="gramEnd"/>
+      <w:r>
+        <w:rPr>
+          <w:sz w:val="20"/>
+          <w:szCs w:val="20"/>
+        </w:rPr>
+        <w:t>0]);</w:t>
+      </w:r>
+    </w:p>
+    <w:p>
+      <w:pPr>
+        <w:pStyle w:val="ListParagraph"/>
+        <w:rPr>
+          <w:sz w:val="20"/>
+          <w:szCs w:val="20"/>
+        </w:rPr>
+      </w:pPr>
+      <w:r>
+        <w:rPr>
+          <w:sz w:val="20"/>
+          <w:szCs w:val="20"/>
+        </w:rPr>
+        <w:t>double letters = 0;</w:t>
+      </w:r>
+    </w:p>
+    <w:p>
+      <w:pPr>
+        <w:pStyle w:val="ListParagraph"/>
+        <w:rPr>
+          <w:sz w:val="20"/>
+          <w:szCs w:val="20"/>
+        </w:rPr>
+      </w:pPr>
+      <w:r>
+        <w:rPr>
+          <w:sz w:val="20"/>
+          <w:szCs w:val="20"/>
+        </w:rPr>
+        <w:t xml:space="preserve">for (String </w:t>
+      </w:r>
+      <w:proofErr w:type="gramStart"/>
+      <w:r>
+        <w:rPr>
+          <w:sz w:val="20"/>
+          <w:szCs w:val="20"/>
+        </w:rPr>
+        <w:t>name :</w:t>
+      </w:r>
+      <w:proofErr w:type="gramEnd"/>
+      <w:r>
+        <w:rPr>
+          <w:sz w:val="20"/>
+          <w:szCs w:val="20"/>
+        </w:rPr>
+        <w:t xml:space="preserve"> names) {</w:t>
+      </w:r>
+    </w:p>
+    <w:p>
+      <w:pPr>
+        <w:pStyle w:val="ListParagraph"/>
+        <w:ind w:firstLine="720"/>
+        <w:rPr>
+          <w:sz w:val="20"/>
+          <w:szCs w:val="20"/>
+        </w:rPr>
+      </w:pPr>
+      <w:r>
+        <w:rPr>
+          <w:sz w:val="20"/>
+          <w:szCs w:val="20"/>
+        </w:rPr>
+        <w:t xml:space="preserve">letters += </w:t>
+      </w:r>
+      <w:proofErr w:type="spellStart"/>
+      <w:proofErr w:type="gramStart"/>
+      <w:r>
+        <w:rPr>
+          <w:sz w:val="20"/>
+          <w:szCs w:val="20"/>
+        </w:rPr>
+        <w:t>name.length</w:t>
+      </w:r>
+      <w:proofErr w:type="spellEnd"/>
+      <w:proofErr w:type="gramEnd"/>
+      <w:r>
+        <w:rPr>
+          <w:sz w:val="20"/>
+          <w:szCs w:val="20"/>
+        </w:rPr>
+        <w:t>();</w:t>
+      </w:r>
+    </w:p>
+    <w:p>
+      <w:pPr>
+        <w:pStyle w:val="ListParagraph"/>
+        <w:rPr>
+          <w:sz w:val="20"/>
+          <w:szCs w:val="20"/>
+        </w:rPr>
+      </w:pPr>
+      <w:r>
+        <w:rPr>
+          <w:sz w:val="20"/>
+          <w:szCs w:val="20"/>
+        </w:rPr>
+        <w:t>}</w:t>
+      </w:r>
+    </w:p>
+    <w:p>
+      <w:pPr>
+        <w:pStyle w:val="ListParagraph"/>
+        <w:rPr>
+          <w:sz w:val="20"/>
+          <w:szCs w:val="20"/>
+        </w:rPr>
+      </w:pPr>
+      <w:proofErr w:type="spellStart"/>
+      <w:r>
+        <w:rPr>
+          <w:sz w:val="20"/>
+          <w:szCs w:val="20"/>
+        </w:rPr>
+        <w:t>System.out.println</w:t>
+      </w:r>
+      <w:proofErr w:type="spellEnd"/>
+      <w:r>
+        <w:rPr>
+          <w:sz w:val="20"/>
+          <w:szCs w:val="20"/>
+        </w:rPr>
+        <w:t xml:space="preserve">(letters / </w:t>
+      </w:r>
+      <w:proofErr w:type="spellStart"/>
+      <w:proofErr w:type="gramStart"/>
+      <w:r>
+        <w:rPr>
+          <w:sz w:val="20"/>
+          <w:szCs w:val="20"/>
+        </w:rPr>
+        <w:t>names.length</w:t>
+      </w:r>
+      <w:proofErr w:type="spellEnd"/>
+      <w:proofErr w:type="gramEnd"/>
+      <w:r>
+        <w:rPr>
+          <w:sz w:val="20"/>
+          <w:szCs w:val="20"/>
+        </w:rPr>
+        <w:t>);</w:t>
+      </w:r>
+      <w:r>
+        <w:rPr>
+          <w:sz w:val="20"/>
+          <w:szCs w:val="20"/>
+        </w:rPr>
+        <w:tab/>
+      </w:r>
+      <w:r>
+        <w:rPr>
+          <w:sz w:val="20"/>
+          <w:szCs w:val="20"/>
+        </w:rPr>
+        <w:tab/>
+      </w:r>
+    </w:p>
+    <w:p>
+      <w:pPr>
+        <w:pStyle w:val="ListParagraph"/>
+        <w:rPr>
+          <w:sz w:val="20"/>
+          <w:szCs w:val="20"/>
+        </w:rPr>
+      </w:pPr>
+      <w:r>
+        <w:rPr>
+          <w:sz w:val="20"/>
+          <w:szCs w:val="20"/>
+        </w:rPr>
+        <w:t xml:space="preserve">String </w:t>
+      </w:r>
+      <w:proofErr w:type="spellStart"/>
+      <w:r>
+        <w:rPr>
+          <w:sz w:val="20"/>
+          <w:szCs w:val="20"/>
+        </w:rPr>
+        <w:t>newString</w:t>
+      </w:r>
+      <w:proofErr w:type="spellEnd"/>
+      <w:r>
+        <w:rPr>
+          <w:sz w:val="20"/>
+          <w:szCs w:val="20"/>
+        </w:rPr>
+        <w:t xml:space="preserve"> = "";</w:t>
+      </w:r>
+    </w:p>
+    <w:p>
+      <w:pPr>
+        <w:pStyle w:val="ListParagraph"/>
+        <w:rPr>
+          <w:sz w:val="20"/>
+          <w:szCs w:val="20"/>
+        </w:rPr>
+      </w:pPr>
+      <w:r>
+        <w:rPr>
+          <w:sz w:val="20"/>
+          <w:szCs w:val="20"/>
+        </w:rPr>
+        <w:t xml:space="preserve">for (String </w:t>
+      </w:r>
+      <w:proofErr w:type="gramStart"/>
+      <w:r>
+        <w:rPr>
+          <w:sz w:val="20"/>
+          <w:szCs w:val="20"/>
+        </w:rPr>
+        <w:t>name :</w:t>
+      </w:r>
+      <w:proofErr w:type="gramEnd"/>
+      <w:r>
+        <w:rPr>
+          <w:sz w:val="20"/>
+          <w:szCs w:val="20"/>
+        </w:rPr>
+        <w:t xml:space="preserve"> names) {</w:t>
+      </w:r>
+    </w:p>
+    <w:p>
+      <w:pPr>
+        <w:pStyle w:val="ListParagraph"/>
+        <w:ind w:firstLine="720"/>
+        <w:rPr>
+          <w:sz w:val="20"/>
+          <w:szCs w:val="20"/>
+        </w:rPr>
+      </w:pPr>
+      <w:proofErr w:type="spellStart"/>
+      <w:r>
+        <w:rPr>
+          <w:sz w:val="20"/>
+          <w:szCs w:val="20"/>
+        </w:rPr>
+        <w:t>newString</w:t>
+      </w:r>
+      <w:proofErr w:type="spellEnd"/>
+      <w:r>
+        <w:rPr>
+          <w:sz w:val="20"/>
+          <w:szCs w:val="20"/>
+        </w:rPr>
+        <w:t xml:space="preserve"> += name + " ";</w:t>
+      </w:r>
+    </w:p>
+    <w:p>
+      <w:pPr>
+        <w:ind w:firstLine="720"/>
+        <w:rPr>
+          <w:sz w:val="20"/>
+          <w:szCs w:val="20"/>
+        </w:rPr>
+      </w:pPr>
+      <w:r>
+        <w:rPr>
+          <w:sz w:val="20"/>
+          <w:szCs w:val="20"/>
+        </w:rPr>
+        <w:t>}</w:t>
+      </w:r>
+    </w:p>
+    <w:p>
+      <w:pPr>
+        <w:pStyle w:val="ListParagraph"/>
+        <w:rPr>
+          <w:sz w:val="20"/>
+          <w:szCs w:val="20"/>
+        </w:rPr>
+      </w:pPr>
+      <w:proofErr w:type="spellStart"/>
+      <w:r>
+        <w:rPr>
+          <w:sz w:val="20"/>
+          <w:szCs w:val="20"/>
+        </w:rPr>
+        <w:lastRenderedPageBreak/>
+        <w:t>System.out.println</w:t>
+      </w:r>
+      <w:proofErr w:type="spellEnd"/>
+      <w:r>
+        <w:rPr>
+          <w:sz w:val="20"/>
+          <w:szCs w:val="20"/>
+        </w:rPr>
+        <w:t>(</w:t>
+      </w:r>
+      <w:proofErr w:type="spellStart"/>
+      <w:r>
+        <w:rPr>
+          <w:sz w:val="20"/>
+          <w:szCs w:val="20"/>
+        </w:rPr>
+        <w:t>newString</w:t>
+      </w:r>
+      <w:proofErr w:type="spellEnd"/>
+      <w:r>
+        <w:rPr>
+          <w:sz w:val="20"/>
+          <w:szCs w:val="20"/>
+        </w:rPr>
+        <w:t>);</w:t>
+      </w:r>
+    </w:p>
+    <w:p>
+      <w:pPr>
+        <w:pStyle w:val="ListParagraph"/>
+        <w:rPr>
+          <w:sz w:val="20"/>
+          <w:szCs w:val="20"/>
+        </w:rPr>
+      </w:pPr>
+      <w:r>
+        <w:rPr>
+          <w:sz w:val="20"/>
+          <w:szCs w:val="20"/>
+        </w:rPr>
+        <w:t>3.</w:t>
+      </w:r>
+      <w:r>
+        <w:rPr>
+          <w:sz w:val="20"/>
+          <w:szCs w:val="20"/>
+        </w:rPr>
+        <w:t xml:space="preserve"> </w:t>
+      </w:r>
+      <w:r>
+        <w:rPr>
+          <w:sz w:val="20"/>
+          <w:szCs w:val="20"/>
+        </w:rPr>
+        <w:t>How do you access the last element of any array?</w:t>
+      </w:r>
+    </w:p>
+    <w:p>
+      <w:pPr>
+        <w:pStyle w:val="ListParagraph"/>
+        <w:rPr>
+          <w:sz w:val="20"/>
+          <w:szCs w:val="20"/>
+        </w:rPr>
+      </w:pPr>
+      <w:proofErr w:type="gramStart"/>
+      <w:r>
+        <w:rPr>
+          <w:sz w:val="20"/>
+          <w:szCs w:val="20"/>
+        </w:rPr>
+        <w:t>array[</w:t>
+      </w:r>
+      <w:proofErr w:type="spellStart"/>
+      <w:proofErr w:type="gramEnd"/>
+      <w:r>
+        <w:rPr>
+          <w:sz w:val="20"/>
+          <w:szCs w:val="20"/>
+        </w:rPr>
+        <w:t>array.length</w:t>
+      </w:r>
+      <w:proofErr w:type="spellEnd"/>
+      <w:r>
+        <w:rPr>
+          <w:sz w:val="20"/>
+          <w:szCs w:val="20"/>
+        </w:rPr>
+        <w:t xml:space="preserve"> - 1];</w:t>
+      </w:r>
+      <w:r>
+        <w:rPr>
+          <w:sz w:val="20"/>
+          <w:szCs w:val="20"/>
+        </w:rPr>
+        <w:tab/>
+      </w:r>
+    </w:p>
+    <w:p>
+      <w:pPr>
+        <w:pStyle w:val="ListParagraph"/>
+        <w:rPr>
+          <w:sz w:val="20"/>
+          <w:szCs w:val="20"/>
+        </w:rPr>
+      </w:pPr>
+      <w:r>
+        <w:rPr>
+          <w:sz w:val="20"/>
+          <w:szCs w:val="20"/>
+        </w:rPr>
+        <w:t>4.</w:t>
+      </w:r>
+      <w:r>
+        <w:rPr>
+          <w:sz w:val="20"/>
+          <w:szCs w:val="20"/>
+        </w:rPr>
+        <w:t xml:space="preserve"> </w:t>
+      </w:r>
+      <w:r>
+        <w:rPr>
+          <w:sz w:val="20"/>
+          <w:szCs w:val="20"/>
+        </w:rPr>
+        <w:t>How do you access the first element of any array?</w:t>
+      </w:r>
+    </w:p>
+    <w:p>
+      <w:pPr>
+        <w:pStyle w:val="ListParagraph"/>
+        <w:rPr>
+          <w:sz w:val="20"/>
+          <w:szCs w:val="20"/>
+        </w:rPr>
+      </w:pPr>
+      <w:proofErr w:type="gramStart"/>
+      <w:r>
+        <w:rPr>
+          <w:sz w:val="20"/>
+          <w:szCs w:val="20"/>
+        </w:rPr>
+        <w:t>array[</w:t>
+      </w:r>
+      <w:proofErr w:type="gramEnd"/>
+      <w:r>
+        <w:rPr>
+          <w:sz w:val="20"/>
+          <w:szCs w:val="20"/>
+        </w:rPr>
+        <w:t>0];</w:t>
+      </w:r>
+    </w:p>
+    <w:p>
+      <w:pPr>
+        <w:pStyle w:val="ListParagraph"/>
+        <w:rPr>
+          <w:sz w:val="20"/>
+          <w:szCs w:val="20"/>
+        </w:rPr>
+      </w:pPr>
+      <w:r>
+        <w:rPr>
+          <w:sz w:val="20"/>
+          <w:szCs w:val="20"/>
+        </w:rPr>
+        <w:t>5.</w:t>
+      </w:r>
+      <w:r>
+        <w:rPr>
+          <w:sz w:val="20"/>
+          <w:szCs w:val="20"/>
+        </w:rPr>
+        <w:t xml:space="preserve"> </w:t>
+      </w:r>
+      <w:r>
+        <w:rPr>
+          <w:sz w:val="20"/>
+          <w:szCs w:val="20"/>
+        </w:rPr>
+        <w:t xml:space="preserve">Create a new array of int called </w:t>
+      </w:r>
+      <w:proofErr w:type="spellStart"/>
+      <w:r>
+        <w:rPr>
+          <w:sz w:val="20"/>
+          <w:szCs w:val="20"/>
+        </w:rPr>
+        <w:t>nameLengths</w:t>
+      </w:r>
+      <w:proofErr w:type="spellEnd"/>
+      <w:r>
+        <w:rPr>
+          <w:sz w:val="20"/>
+          <w:szCs w:val="20"/>
+        </w:rPr>
+        <w:t xml:space="preserve">. Write a loop to iterate over the previously created names array and add the length of each name to the </w:t>
+      </w:r>
+      <w:proofErr w:type="spellStart"/>
+      <w:r>
+        <w:rPr>
+          <w:sz w:val="20"/>
+          <w:szCs w:val="20"/>
+        </w:rPr>
+        <w:t>nameLengths</w:t>
+      </w:r>
+      <w:proofErr w:type="spellEnd"/>
+      <w:r>
+        <w:rPr>
+          <w:sz w:val="20"/>
+          <w:szCs w:val="20"/>
+        </w:rPr>
+        <w:t xml:space="preserve"> array.</w:t>
+      </w:r>
+    </w:p>
+    <w:p>
+      <w:pPr>
+        <w:pStyle w:val="ListParagraph"/>
+        <w:rPr>
+          <w:sz w:val="20"/>
+          <w:szCs w:val="20"/>
+        </w:rPr>
+      </w:pPr>
+      <w:proofErr w:type="gramStart"/>
+      <w:r>
+        <w:rPr>
+          <w:sz w:val="20"/>
+          <w:szCs w:val="20"/>
+        </w:rPr>
+        <w:t>int[</w:t>
+      </w:r>
+      <w:proofErr w:type="gramEnd"/>
+      <w:r>
+        <w:rPr>
+          <w:sz w:val="20"/>
+          <w:szCs w:val="20"/>
+        </w:rPr>
+        <w:t xml:space="preserve">] </w:t>
+      </w:r>
+      <w:proofErr w:type="spellStart"/>
+      <w:r>
+        <w:rPr>
+          <w:sz w:val="20"/>
+          <w:szCs w:val="20"/>
+        </w:rPr>
+        <w:t>nameLengths</w:t>
+      </w:r>
+      <w:proofErr w:type="spellEnd"/>
+      <w:r>
+        <w:rPr>
+          <w:sz w:val="20"/>
+          <w:szCs w:val="20"/>
+        </w:rPr>
+        <w:t xml:space="preserve"> = new int[</w:t>
+      </w:r>
+      <w:proofErr w:type="spellStart"/>
+      <w:r>
+        <w:rPr>
+          <w:sz w:val="20"/>
+          <w:szCs w:val="20"/>
+        </w:rPr>
+        <w:t>names.length</w:t>
+      </w:r>
+      <w:proofErr w:type="spellEnd"/>
+      <w:r>
+        <w:rPr>
+          <w:sz w:val="20"/>
+          <w:szCs w:val="20"/>
+        </w:rPr>
+        <w:t>];</w:t>
+      </w:r>
+    </w:p>
+    <w:p>
+      <w:pPr>
+        <w:pStyle w:val="ListParagraph"/>
+        <w:rPr>
+          <w:sz w:val="20"/>
+          <w:szCs w:val="20"/>
+        </w:rPr>
+      </w:pPr>
+      <w:r>
+        <w:rPr>
+          <w:sz w:val="20"/>
+          <w:szCs w:val="20"/>
+        </w:rPr>
+        <w:t xml:space="preserve">for (int </w:t>
+      </w:r>
+      <w:proofErr w:type="spellStart"/>
+      <w:r>
+        <w:rPr>
+          <w:sz w:val="20"/>
+          <w:szCs w:val="20"/>
+        </w:rPr>
+        <w:t>i</w:t>
+      </w:r>
+      <w:proofErr w:type="spellEnd"/>
+      <w:r>
+        <w:rPr>
+          <w:sz w:val="20"/>
+          <w:szCs w:val="20"/>
+        </w:rPr>
+        <w:t xml:space="preserve"> = 0; </w:t>
+      </w:r>
+      <w:proofErr w:type="spellStart"/>
+      <w:r>
+        <w:rPr>
+          <w:sz w:val="20"/>
+          <w:szCs w:val="20"/>
+        </w:rPr>
+        <w:t>i</w:t>
+      </w:r>
+      <w:proofErr w:type="spellEnd"/>
+      <w:r>
+        <w:rPr>
+          <w:sz w:val="20"/>
+          <w:szCs w:val="20"/>
+        </w:rPr>
+        <w:t xml:space="preserve"> &lt; </w:t>
+      </w:r>
+      <w:proofErr w:type="spellStart"/>
+      <w:proofErr w:type="gramStart"/>
+      <w:r>
+        <w:rPr>
+          <w:sz w:val="20"/>
+          <w:szCs w:val="20"/>
+        </w:rPr>
+        <w:t>names.length</w:t>
+      </w:r>
+      <w:proofErr w:type="spellEnd"/>
+      <w:proofErr w:type="gramEnd"/>
+      <w:r>
+        <w:rPr>
+          <w:sz w:val="20"/>
+          <w:szCs w:val="20"/>
+        </w:rPr>
+        <w:t xml:space="preserve">; </w:t>
+      </w:r>
+      <w:proofErr w:type="spellStart"/>
+      <w:r>
+        <w:rPr>
+          <w:sz w:val="20"/>
+          <w:szCs w:val="20"/>
+        </w:rPr>
+        <w:t>i</w:t>
+      </w:r>
+      <w:proofErr w:type="spellEnd"/>
+      <w:r>
+        <w:rPr>
+          <w:sz w:val="20"/>
+          <w:szCs w:val="20"/>
+        </w:rPr>
+        <w:t>++) {</w:t>
+      </w:r>
+    </w:p>
+    <w:p>
+      <w:pPr>
+        <w:pStyle w:val="ListParagraph"/>
+        <w:ind w:firstLine="720"/>
+        <w:rPr>
+          <w:sz w:val="20"/>
+          <w:szCs w:val="20"/>
+        </w:rPr>
+      </w:pPr>
+      <w:proofErr w:type="spellStart"/>
+      <w:r>
+        <w:rPr>
+          <w:sz w:val="20"/>
+          <w:szCs w:val="20"/>
+        </w:rPr>
+        <w:t>nameLengths</w:t>
+      </w:r>
+      <w:proofErr w:type="spellEnd"/>
+      <w:r>
+        <w:rPr>
+          <w:sz w:val="20"/>
+          <w:szCs w:val="20"/>
+        </w:rPr>
+        <w:t>[</w:t>
+      </w:r>
+      <w:proofErr w:type="spellStart"/>
+      <w:r>
+        <w:rPr>
+          <w:sz w:val="20"/>
+          <w:szCs w:val="20"/>
+        </w:rPr>
+        <w:t>i</w:t>
+      </w:r>
+      <w:proofErr w:type="spellEnd"/>
+      <w:r>
+        <w:rPr>
+          <w:sz w:val="20"/>
+          <w:szCs w:val="20"/>
+        </w:rPr>
+        <w:t>] = names[</w:t>
+      </w:r>
+      <w:proofErr w:type="spellStart"/>
+      <w:r>
+        <w:rPr>
+          <w:sz w:val="20"/>
+          <w:szCs w:val="20"/>
+        </w:rPr>
+        <w:t>i</w:t>
+      </w:r>
+      <w:proofErr w:type="spellEnd"/>
+      <w:proofErr w:type="gramStart"/>
+      <w:r>
+        <w:rPr>
+          <w:sz w:val="20"/>
+          <w:szCs w:val="20"/>
+        </w:rPr>
+        <w:t>].length</w:t>
+      </w:r>
+      <w:proofErr w:type="gramEnd"/>
+      <w:r>
+        <w:rPr>
+          <w:sz w:val="20"/>
+          <w:szCs w:val="20"/>
+        </w:rPr>
+        <w:t>();</w:t>
+      </w:r>
+    </w:p>
+    <w:p>
+      <w:pPr>
+        <w:pStyle w:val="ListParagraph"/>
+        <w:rPr>
+          <w:sz w:val="20"/>
+          <w:szCs w:val="20"/>
+        </w:rPr>
+      </w:pPr>
+      <w:r>
+        <w:rPr>
+          <w:sz w:val="20"/>
+          <w:szCs w:val="20"/>
+        </w:rPr>
+        <w:t>}</w:t>
+      </w:r>
+    </w:p>
+    <w:p>
+      <w:pPr>
+        <w:pStyle w:val="ListParagraph"/>
+        <w:rPr>
+          <w:sz w:val="20"/>
+          <w:szCs w:val="20"/>
+        </w:rPr>
+      </w:pPr>
+      <w:r>
+        <w:rPr>
+          <w:sz w:val="20"/>
+          <w:szCs w:val="20"/>
+        </w:rPr>
+        <w:t>6.</w:t>
+      </w:r>
+      <w:r>
+        <w:rPr>
+          <w:sz w:val="20"/>
+          <w:szCs w:val="20"/>
+        </w:rPr>
+        <w:t xml:space="preserve"> </w:t>
+      </w:r>
+      <w:r>
+        <w:rPr>
+          <w:sz w:val="20"/>
+          <w:szCs w:val="20"/>
+        </w:rPr>
+        <w:t xml:space="preserve">Write a loop to iterate over the </w:t>
+      </w:r>
+      <w:proofErr w:type="spellStart"/>
+      <w:r>
+        <w:rPr>
+          <w:sz w:val="20"/>
+          <w:szCs w:val="20"/>
+        </w:rPr>
+        <w:t>nameLengths</w:t>
+      </w:r>
+      <w:proofErr w:type="spellEnd"/>
+      <w:r>
+        <w:rPr>
+          <w:sz w:val="20"/>
+          <w:szCs w:val="20"/>
+        </w:rPr>
+        <w:t xml:space="preserve"> array and calculate the sum of all the elements in the array. Print the result to the console.</w:t>
+      </w:r>
+    </w:p>
+    <w:p>
+      <w:pPr>
+        <w:pStyle w:val="ListParagraph"/>
+        <w:rPr>
+          <w:sz w:val="20"/>
+          <w:szCs w:val="20"/>
+        </w:rPr>
+      </w:pPr>
+      <w:r>
+        <w:rPr>
+          <w:sz w:val="20"/>
+          <w:szCs w:val="20"/>
+        </w:rPr>
+        <w:t xml:space="preserve">int </w:t>
+      </w:r>
+      <w:proofErr w:type="spellStart"/>
+      <w:r>
+        <w:rPr>
+          <w:sz w:val="20"/>
+          <w:szCs w:val="20"/>
+        </w:rPr>
+        <w:t>sumz</w:t>
+      </w:r>
+      <w:proofErr w:type="spellEnd"/>
+      <w:r>
+        <w:rPr>
+          <w:sz w:val="20"/>
+          <w:szCs w:val="20"/>
+        </w:rPr>
+        <w:t xml:space="preserve"> = 0;</w:t>
+      </w:r>
+    </w:p>
+    <w:p>
+      <w:pPr>
+        <w:pStyle w:val="ListParagraph"/>
+        <w:rPr>
+          <w:sz w:val="20"/>
+          <w:szCs w:val="20"/>
+        </w:rPr>
+      </w:pPr>
+      <w:r>
+        <w:rPr>
+          <w:sz w:val="20"/>
+          <w:szCs w:val="20"/>
+        </w:rPr>
+        <w:t xml:space="preserve">for (int </w:t>
+      </w:r>
+      <w:proofErr w:type="spellStart"/>
+      <w:proofErr w:type="gramStart"/>
+      <w:r>
+        <w:rPr>
+          <w:sz w:val="20"/>
+          <w:szCs w:val="20"/>
+        </w:rPr>
+        <w:t>letterz</w:t>
+      </w:r>
+      <w:proofErr w:type="spellEnd"/>
+      <w:r>
+        <w:rPr>
+          <w:sz w:val="20"/>
+          <w:szCs w:val="20"/>
+        </w:rPr>
+        <w:t xml:space="preserve"> :</w:t>
+      </w:r>
+      <w:proofErr w:type="gramEnd"/>
+      <w:r>
+        <w:rPr>
+          <w:sz w:val="20"/>
+          <w:szCs w:val="20"/>
+        </w:rPr>
+        <w:t xml:space="preserve"> </w:t>
+      </w:r>
+      <w:proofErr w:type="spellStart"/>
+      <w:r>
+        <w:rPr>
+          <w:sz w:val="20"/>
+          <w:szCs w:val="20"/>
+        </w:rPr>
+        <w:t>nameLengths</w:t>
+      </w:r>
+      <w:proofErr w:type="spellEnd"/>
+      <w:r>
+        <w:rPr>
+          <w:sz w:val="20"/>
+          <w:szCs w:val="20"/>
+        </w:rPr>
+        <w:t>) {</w:t>
+      </w:r>
+    </w:p>
+    <w:p>
+      <w:pPr>
+        <w:pStyle w:val="ListParagraph"/>
+        <w:ind w:firstLine="720"/>
+        <w:rPr>
+          <w:sz w:val="20"/>
+          <w:szCs w:val="20"/>
+        </w:rPr>
+      </w:pPr>
+      <w:proofErr w:type="spellStart"/>
+      <w:r>
+        <w:rPr>
+          <w:sz w:val="20"/>
+          <w:szCs w:val="20"/>
+        </w:rPr>
+        <w:t>sumz</w:t>
+      </w:r>
+      <w:proofErr w:type="spellEnd"/>
+      <w:r>
+        <w:rPr>
+          <w:sz w:val="20"/>
+          <w:szCs w:val="20"/>
+        </w:rPr>
+        <w:t xml:space="preserve"> += </w:t>
+      </w:r>
+      <w:proofErr w:type="spellStart"/>
+      <w:r>
+        <w:rPr>
+          <w:sz w:val="20"/>
+          <w:szCs w:val="20"/>
+        </w:rPr>
+        <w:t>letterz</w:t>
+      </w:r>
+      <w:proofErr w:type="spellEnd"/>
+      <w:r>
+        <w:rPr>
+          <w:sz w:val="20"/>
+          <w:szCs w:val="20"/>
+        </w:rPr>
+        <w:t>;</w:t>
+      </w:r>
+    </w:p>
+    <w:p>
+      <w:pPr>
+        <w:pStyle w:val="ListParagraph"/>
+        <w:rPr>
+          <w:sz w:val="20"/>
+          <w:szCs w:val="20"/>
+        </w:rPr>
+      </w:pPr>
+      <w:r>
+        <w:rPr>
+          <w:sz w:val="20"/>
+          <w:szCs w:val="20"/>
+        </w:rPr>
+        <w:t>}</w:t>
+      </w:r>
+    </w:p>
+    <w:p>
+      <w:pPr>
+        <w:pStyle w:val="ListParagraph"/>
+        <w:rPr>
+          <w:sz w:val="20"/>
+          <w:szCs w:val="20"/>
+        </w:rPr>
+      </w:pPr>
+      <w:proofErr w:type="spellStart"/>
+      <w:r>
+        <w:rPr>
+          <w:sz w:val="20"/>
+          <w:szCs w:val="20"/>
+        </w:rPr>
+        <w:t>System.out.println</w:t>
+      </w:r>
+      <w:proofErr w:type="spellEnd"/>
+      <w:r>
+        <w:rPr>
+          <w:sz w:val="20"/>
+          <w:szCs w:val="20"/>
+        </w:rPr>
+        <w:t>(</w:t>
+      </w:r>
+      <w:proofErr w:type="spellStart"/>
+      <w:r>
+        <w:rPr>
+          <w:sz w:val="20"/>
+          <w:szCs w:val="20"/>
+        </w:rPr>
+        <w:t>sumz</w:t>
+      </w:r>
+      <w:proofErr w:type="spellEnd"/>
+      <w:r>
+        <w:rPr>
+          <w:sz w:val="20"/>
+          <w:szCs w:val="20"/>
+        </w:rPr>
+        <w:t>);</w:t>
+      </w:r>
+    </w:p>
+    <w:p>
+      <w:pPr>
+        <w:rPr>
+          <w:sz w:val="20"/>
+          <w:szCs w:val="20"/>
+        </w:rPr>
+      </w:pPr>
+      <w:r>
+        <w:rPr>
+          <w:sz w:val="20"/>
+          <w:szCs w:val="20"/>
+        </w:rPr>
+        <w:tab/>
+      </w:r>
+    </w:p>
+    <w:p>
+      <w:pPr>
+        <w:pStyle w:val="ListParagraph"/>
+        <w:rPr>
+          <w:sz w:val="20"/>
+          <w:szCs w:val="20"/>
+        </w:rPr>
+      </w:pPr>
+      <w:proofErr w:type="gramStart"/>
+      <w:r>
+        <w:rPr>
+          <w:sz w:val="20"/>
+          <w:szCs w:val="20"/>
+        </w:rPr>
+        <w:t>double[</w:t>
+      </w:r>
+      <w:proofErr w:type="gramEnd"/>
+      <w:r>
+        <w:rPr>
+          <w:sz w:val="20"/>
+          <w:szCs w:val="20"/>
+        </w:rPr>
+        <w:t>] doubles = {32.1, 100.65, 4.5, 87.77, 59.345};</w:t>
+      </w:r>
+    </w:p>
+    <w:p>
+      <w:pPr>
+        <w:pStyle w:val="ListParagraph"/>
+        <w:rPr>
+          <w:sz w:val="20"/>
+          <w:szCs w:val="20"/>
+        </w:rPr>
+      </w:pPr>
+      <w:proofErr w:type="spellStart"/>
+      <w:r>
+        <w:rPr>
+          <w:sz w:val="20"/>
+          <w:szCs w:val="20"/>
+        </w:rPr>
+        <w:t>System.out.println</w:t>
+      </w:r>
+      <w:proofErr w:type="spellEnd"/>
+      <w:r>
+        <w:rPr>
+          <w:sz w:val="20"/>
+          <w:szCs w:val="20"/>
+        </w:rPr>
+        <w:t>(</w:t>
+      </w:r>
+      <w:proofErr w:type="gramStart"/>
+      <w:r>
+        <w:rPr>
+          <w:sz w:val="20"/>
+          <w:szCs w:val="20"/>
+        </w:rPr>
+        <w:t>doubles[</w:t>
+      </w:r>
+      <w:proofErr w:type="gramEnd"/>
+      <w:r>
+        <w:rPr>
+          <w:sz w:val="20"/>
+          <w:szCs w:val="20"/>
+        </w:rPr>
+        <w:t>3]);</w:t>
+      </w:r>
+    </w:p>
+    <w:p>
+      <w:pPr>
+        <w:pStyle w:val="ListParagraph"/>
+        <w:rPr>
+          <w:sz w:val="20"/>
+          <w:szCs w:val="20"/>
+        </w:rPr>
+      </w:pPr>
+      <w:proofErr w:type="gramStart"/>
+      <w:r>
+        <w:rPr>
+          <w:sz w:val="20"/>
+          <w:szCs w:val="20"/>
+        </w:rPr>
+        <w:t>double[</w:t>
+      </w:r>
+      <w:proofErr w:type="gramEnd"/>
+      <w:r>
+        <w:rPr>
+          <w:sz w:val="20"/>
+          <w:szCs w:val="20"/>
+        </w:rPr>
+        <w:t xml:space="preserve">] </w:t>
+      </w:r>
+      <w:proofErr w:type="spellStart"/>
+      <w:r>
+        <w:rPr>
+          <w:sz w:val="20"/>
+          <w:szCs w:val="20"/>
+        </w:rPr>
+        <w:t>moreDoubles</w:t>
+      </w:r>
+      <w:proofErr w:type="spellEnd"/>
+      <w:r>
+        <w:rPr>
+          <w:sz w:val="20"/>
+          <w:szCs w:val="20"/>
+        </w:rPr>
+        <w:t xml:space="preserve"> = {13.78, 92.45, 40.11, 76.902, 146.9};</w:t>
+      </w:r>
+    </w:p>
+    <w:p>
+      <w:pPr>
+        <w:pStyle w:val="ListParagraph"/>
+        <w:rPr>
+          <w:sz w:val="20"/>
+          <w:szCs w:val="20"/>
+        </w:rPr>
+      </w:pPr>
+      <w:proofErr w:type="spellStart"/>
+      <w:r>
+        <w:rPr>
+          <w:sz w:val="20"/>
+          <w:szCs w:val="20"/>
+        </w:rPr>
+        <w:t>System.out.println</w:t>
+      </w:r>
+      <w:proofErr w:type="spellEnd"/>
+      <w:r>
+        <w:rPr>
+          <w:sz w:val="20"/>
+          <w:szCs w:val="20"/>
+        </w:rPr>
+        <w:t>(</w:t>
+      </w:r>
+      <w:proofErr w:type="spellStart"/>
+      <w:proofErr w:type="gramStart"/>
+      <w:r>
+        <w:rPr>
+          <w:sz w:val="20"/>
+          <w:szCs w:val="20"/>
+        </w:rPr>
+        <w:t>moreDoubles</w:t>
+      </w:r>
+      <w:proofErr w:type="spellEnd"/>
+      <w:r>
+        <w:rPr>
+          <w:sz w:val="20"/>
+          <w:szCs w:val="20"/>
+        </w:rPr>
+        <w:t>[</w:t>
+      </w:r>
+      <w:proofErr w:type="gramEnd"/>
+      <w:r>
+        <w:rPr>
+          <w:sz w:val="20"/>
+          <w:szCs w:val="20"/>
+        </w:rPr>
+        <w:t>4]);</w:t>
+      </w:r>
+    </w:p>
+    <w:p>
+      <w:pPr>
+        <w:pStyle w:val="ListParagraph"/>
+        <w:rPr>
+          <w:sz w:val="20"/>
+          <w:szCs w:val="20"/>
+        </w:rPr>
+      </w:pPr>
+      <w:proofErr w:type="spellStart"/>
+      <w:r>
+        <w:rPr>
+          <w:sz w:val="20"/>
+          <w:szCs w:val="20"/>
+        </w:rPr>
+        <w:t>System.out.println</w:t>
+      </w:r>
+      <w:proofErr w:type="spellEnd"/>
+      <w:r>
+        <w:rPr>
+          <w:sz w:val="20"/>
+          <w:szCs w:val="20"/>
+        </w:rPr>
+        <w:t>(</w:t>
+      </w:r>
+      <w:proofErr w:type="spellStart"/>
+      <w:proofErr w:type="gramStart"/>
+      <w:r>
+        <w:rPr>
+          <w:sz w:val="20"/>
+          <w:szCs w:val="20"/>
+        </w:rPr>
+        <w:t>repeatWord</w:t>
+      </w:r>
+      <w:proofErr w:type="spellEnd"/>
+      <w:r>
+        <w:rPr>
+          <w:sz w:val="20"/>
+          <w:szCs w:val="20"/>
+        </w:rPr>
+        <w:t>(</w:t>
+      </w:r>
+      <w:proofErr w:type="gramEnd"/>
+      <w:r>
+        <w:rPr>
+          <w:sz w:val="20"/>
+          <w:szCs w:val="20"/>
+        </w:rPr>
+        <w:t>"Hey", 5));</w:t>
+      </w:r>
+    </w:p>
+    <w:p>
+      <w:pPr>
+        <w:pStyle w:val="ListParagraph"/>
+        <w:rPr>
+          <w:sz w:val="20"/>
+          <w:szCs w:val="20"/>
+        </w:rPr>
+      </w:pPr>
+      <w:proofErr w:type="spellStart"/>
+      <w:r>
+        <w:rPr>
+          <w:sz w:val="20"/>
+          <w:szCs w:val="20"/>
+        </w:rPr>
+        <w:t>System.out.println</w:t>
+      </w:r>
+      <w:proofErr w:type="spellEnd"/>
+      <w:r>
+        <w:rPr>
+          <w:sz w:val="20"/>
+          <w:szCs w:val="20"/>
+        </w:rPr>
+        <w:t>(</w:t>
+      </w:r>
+      <w:proofErr w:type="spellStart"/>
+      <w:proofErr w:type="gramStart"/>
+      <w:r>
+        <w:rPr>
+          <w:sz w:val="20"/>
+          <w:szCs w:val="20"/>
+        </w:rPr>
+        <w:t>fullName</w:t>
+      </w:r>
+      <w:proofErr w:type="spellEnd"/>
+      <w:r>
+        <w:rPr>
+          <w:sz w:val="20"/>
+          <w:szCs w:val="20"/>
+        </w:rPr>
+        <w:t>(</w:t>
+      </w:r>
+      <w:proofErr w:type="gramEnd"/>
+      <w:r>
+        <w:rPr>
+          <w:sz w:val="20"/>
+          <w:szCs w:val="20"/>
+        </w:rPr>
+        <w:t>"Bo", "Jangles"));</w:t>
+      </w:r>
+    </w:p>
+    <w:p>
+      <w:pPr>
+        <w:pStyle w:val="ListParagraph"/>
+        <w:rPr>
+          <w:sz w:val="20"/>
+          <w:szCs w:val="20"/>
+        </w:rPr>
+      </w:pPr>
+      <w:proofErr w:type="spellStart"/>
+      <w:r>
+        <w:rPr>
+          <w:sz w:val="20"/>
+          <w:szCs w:val="20"/>
+        </w:rPr>
+        <w:t>System.out.println</w:t>
+      </w:r>
+      <w:proofErr w:type="spellEnd"/>
+      <w:r>
+        <w:rPr>
+          <w:sz w:val="20"/>
+          <w:szCs w:val="20"/>
+        </w:rPr>
+        <w:t>(over100(ages));</w:t>
+      </w:r>
+    </w:p>
+    <w:p>
+      <w:pPr>
+        <w:pStyle w:val="ListParagraph"/>
+        <w:rPr>
+          <w:sz w:val="20"/>
+          <w:szCs w:val="20"/>
+        </w:rPr>
+      </w:pPr>
+      <w:proofErr w:type="spellStart"/>
+      <w:r>
+        <w:rPr>
+          <w:sz w:val="20"/>
+          <w:szCs w:val="20"/>
+        </w:rPr>
+        <w:t>System.out.println</w:t>
+      </w:r>
+      <w:proofErr w:type="spellEnd"/>
+      <w:r>
+        <w:rPr>
+          <w:sz w:val="20"/>
+          <w:szCs w:val="20"/>
+        </w:rPr>
+        <w:t>(</w:t>
+      </w:r>
+      <w:proofErr w:type="spellStart"/>
+      <w:r>
+        <w:rPr>
+          <w:sz w:val="20"/>
+          <w:szCs w:val="20"/>
+        </w:rPr>
+        <w:t>dubAvg</w:t>
+      </w:r>
+      <w:proofErr w:type="spellEnd"/>
+      <w:r>
+        <w:rPr>
+          <w:sz w:val="20"/>
+          <w:szCs w:val="20"/>
+        </w:rPr>
+        <w:t>(doubles));</w:t>
+      </w:r>
+    </w:p>
+    <w:p>
+      <w:pPr>
+        <w:pStyle w:val="ListParagraph"/>
+        <w:rPr>
+          <w:sz w:val="20"/>
+          <w:szCs w:val="20"/>
+        </w:rPr>
+      </w:pPr>
+      <w:proofErr w:type="spellStart"/>
+      <w:r>
+        <w:rPr>
+          <w:sz w:val="20"/>
+          <w:szCs w:val="20"/>
+        </w:rPr>
+        <w:t>System.out.println</w:t>
+      </w:r>
+      <w:proofErr w:type="spellEnd"/>
+      <w:r>
+        <w:rPr>
+          <w:sz w:val="20"/>
+          <w:szCs w:val="20"/>
+        </w:rPr>
+        <w:t>(</w:t>
+      </w:r>
+      <w:proofErr w:type="spellStart"/>
+      <w:proofErr w:type="gramStart"/>
+      <w:r>
+        <w:rPr>
+          <w:sz w:val="20"/>
+          <w:szCs w:val="20"/>
+        </w:rPr>
+        <w:t>greaterThan</w:t>
+      </w:r>
+      <w:proofErr w:type="spellEnd"/>
+      <w:r>
+        <w:rPr>
+          <w:sz w:val="20"/>
+          <w:szCs w:val="20"/>
+        </w:rPr>
+        <w:t>(</w:t>
+      </w:r>
+      <w:proofErr w:type="gramEnd"/>
+      <w:r>
+        <w:rPr>
+          <w:sz w:val="20"/>
+          <w:szCs w:val="20"/>
+        </w:rPr>
+        <w:t xml:space="preserve">doubles, </w:t>
+      </w:r>
+      <w:proofErr w:type="spellStart"/>
+      <w:r>
+        <w:rPr>
+          <w:sz w:val="20"/>
+          <w:szCs w:val="20"/>
+        </w:rPr>
+        <w:t>moreDoubles</w:t>
+      </w:r>
+      <w:proofErr w:type="spellEnd"/>
+      <w:r>
+        <w:rPr>
+          <w:sz w:val="20"/>
+          <w:szCs w:val="20"/>
+        </w:rPr>
+        <w:t>));</w:t>
+      </w:r>
+    </w:p>
+    <w:p>
+      <w:pPr>
+        <w:pStyle w:val="ListParagraph"/>
+        <w:rPr>
+          <w:sz w:val="20"/>
+          <w:szCs w:val="20"/>
+        </w:rPr>
+      </w:pPr>
+      <w:proofErr w:type="spellStart"/>
+      <w:r>
+        <w:rPr>
+          <w:sz w:val="20"/>
+          <w:szCs w:val="20"/>
+        </w:rPr>
+        <w:t>System.out.println</w:t>
+      </w:r>
+      <w:proofErr w:type="spellEnd"/>
+      <w:r>
+        <w:rPr>
+          <w:sz w:val="20"/>
+          <w:szCs w:val="20"/>
+        </w:rPr>
+        <w:t>(</w:t>
+      </w:r>
+      <w:proofErr w:type="spellStart"/>
+      <w:proofErr w:type="gramStart"/>
+      <w:r>
+        <w:rPr>
+          <w:sz w:val="20"/>
+          <w:szCs w:val="20"/>
+        </w:rPr>
+        <w:t>willBuyDrink</w:t>
+      </w:r>
+      <w:proofErr w:type="spellEnd"/>
+      <w:r>
+        <w:rPr>
+          <w:sz w:val="20"/>
+          <w:szCs w:val="20"/>
+        </w:rPr>
+        <w:t>(</w:t>
+      </w:r>
+      <w:proofErr w:type="gramEnd"/>
+      <w:r>
+        <w:rPr>
+          <w:sz w:val="20"/>
+          <w:szCs w:val="20"/>
+        </w:rPr>
+        <w:t>true, 15.05));</w:t>
+      </w:r>
+    </w:p>
+    <w:p>
+      <w:pPr>
+        <w:pStyle w:val="ListParagraph"/>
+        <w:rPr>
+          <w:sz w:val="20"/>
+          <w:szCs w:val="20"/>
+        </w:rPr>
+      </w:pPr>
+      <w:proofErr w:type="spellStart"/>
+      <w:r>
+        <w:rPr>
+          <w:sz w:val="20"/>
+          <w:szCs w:val="20"/>
+        </w:rPr>
+        <w:t>System.out.println</w:t>
+      </w:r>
+      <w:proofErr w:type="spellEnd"/>
+      <w:r>
+        <w:rPr>
+          <w:sz w:val="20"/>
+          <w:szCs w:val="20"/>
+        </w:rPr>
+        <w:t>(</w:t>
+      </w:r>
+      <w:proofErr w:type="spellStart"/>
+      <w:proofErr w:type="gramStart"/>
+      <w:r>
+        <w:rPr>
+          <w:sz w:val="20"/>
+          <w:szCs w:val="20"/>
+        </w:rPr>
+        <w:t>isString</w:t>
+      </w:r>
+      <w:proofErr w:type="spellEnd"/>
+      <w:r>
+        <w:rPr>
+          <w:sz w:val="20"/>
+          <w:szCs w:val="20"/>
+        </w:rPr>
+        <w:t>(</w:t>
+      </w:r>
+      <w:proofErr w:type="gramEnd"/>
+      <w:r>
+        <w:rPr>
+          <w:sz w:val="20"/>
+          <w:szCs w:val="20"/>
+        </w:rPr>
+        <w:t>names, "Tim"));</w:t>
+      </w:r>
+    </w:p>
+    <w:p>
+      <w:pPr>
+        <w:pStyle w:val="ListParagraph"/>
+        <w:rPr>
+          <w:sz w:val="20"/>
+          <w:szCs w:val="20"/>
+        </w:rPr>
+      </w:pPr>
+      <w:r>
+        <w:rPr>
+          <w:sz w:val="20"/>
+          <w:szCs w:val="20"/>
+        </w:rPr>
+        <w:lastRenderedPageBreak/>
+        <w:t>7.</w:t>
+      </w:r>
+      <w:r>
+        <w:rPr>
+          <w:sz w:val="20"/>
+          <w:szCs w:val="20"/>
+        </w:rPr>
+        <w:t xml:space="preserve"> </w:t>
+      </w:r>
+      <w:r>
+        <w:rPr>
+          <w:sz w:val="20"/>
+          <w:szCs w:val="20"/>
+        </w:rPr>
+        <w:t>Write a method that takes a String, word, and an int, n, as arguments and returns the word concatenated to itself n number of times. (i.e. if I pass in “Hello” and 3, I expect the method to return “</w:t>
+      </w:r>
+      <w:proofErr w:type="spellStart"/>
+      <w:r>
+        <w:rPr>
+          <w:sz w:val="20"/>
+          <w:szCs w:val="20"/>
+        </w:rPr>
+        <w:t>HelloHelloHello</w:t>
+      </w:r>
+      <w:proofErr w:type="spellEnd"/>
+      <w:r>
+        <w:rPr>
+          <w:sz w:val="20"/>
+          <w:szCs w:val="20"/>
+        </w:rPr>
+        <w:t>”).</w:t>
+      </w:r>
+    </w:p>
+    <w:p>
+      <w:pPr>
+        <w:pStyle w:val="ListParagraph"/>
+        <w:rPr>
+          <w:sz w:val="20"/>
+          <w:szCs w:val="20"/>
+        </w:rPr>
+      </w:pPr>
+      <w:r>
+        <w:rPr>
+          <w:sz w:val="20"/>
+          <w:szCs w:val="20"/>
+        </w:rPr>
+        <w:t xml:space="preserve">public static String </w:t>
+      </w:r>
+      <w:proofErr w:type="spellStart"/>
+      <w:proofErr w:type="gramStart"/>
+      <w:r>
+        <w:rPr>
+          <w:sz w:val="20"/>
+          <w:szCs w:val="20"/>
+        </w:rPr>
+        <w:t>repeatWord</w:t>
+      </w:r>
+      <w:proofErr w:type="spellEnd"/>
+      <w:r>
+        <w:rPr>
+          <w:sz w:val="20"/>
+          <w:szCs w:val="20"/>
+        </w:rPr>
+        <w:t>(</w:t>
+      </w:r>
+      <w:proofErr w:type="gramEnd"/>
+      <w:r>
+        <w:rPr>
+          <w:sz w:val="20"/>
+          <w:szCs w:val="20"/>
+        </w:rPr>
+        <w:t xml:space="preserve">String </w:t>
+      </w:r>
+      <w:proofErr w:type="spellStart"/>
+      <w:r>
+        <w:rPr>
+          <w:sz w:val="20"/>
+          <w:szCs w:val="20"/>
+        </w:rPr>
+        <w:t>userWord</w:t>
+      </w:r>
+      <w:proofErr w:type="spellEnd"/>
+      <w:r>
+        <w:rPr>
+          <w:sz w:val="20"/>
+          <w:szCs w:val="20"/>
+        </w:rPr>
+        <w:t xml:space="preserve">, int </w:t>
+      </w:r>
+      <w:proofErr w:type="spellStart"/>
+      <w:r>
+        <w:rPr>
+          <w:sz w:val="20"/>
+          <w:szCs w:val="20"/>
+        </w:rPr>
+        <w:t>numTimes</w:t>
+      </w:r>
+      <w:proofErr w:type="spellEnd"/>
+      <w:r>
+        <w:rPr>
+          <w:sz w:val="20"/>
+          <w:szCs w:val="20"/>
+        </w:rPr>
+        <w:t>) {</w:t>
+      </w:r>
+    </w:p>
+    <w:p>
+      <w:pPr>
+        <w:pStyle w:val="ListParagraph"/>
+        <w:rPr>
+          <w:sz w:val="20"/>
+          <w:szCs w:val="20"/>
+        </w:rPr>
+      </w:pPr>
+      <w:r>
+        <w:rPr>
+          <w:sz w:val="20"/>
+          <w:szCs w:val="20"/>
+        </w:rPr>
+        <w:tab/>
+        <w:t xml:space="preserve">String </w:t>
+      </w:r>
+      <w:proofErr w:type="spellStart"/>
+      <w:r>
+        <w:rPr>
+          <w:sz w:val="20"/>
+          <w:szCs w:val="20"/>
+        </w:rPr>
+        <w:t>wordString</w:t>
+      </w:r>
+      <w:proofErr w:type="spellEnd"/>
+      <w:r>
+        <w:rPr>
+          <w:sz w:val="20"/>
+          <w:szCs w:val="20"/>
+        </w:rPr>
+        <w:t xml:space="preserve"> = "";</w:t>
+      </w:r>
+    </w:p>
+    <w:p>
+      <w:pPr>
+        <w:pStyle w:val="ListParagraph"/>
+        <w:rPr>
+          <w:sz w:val="20"/>
+          <w:szCs w:val="20"/>
+        </w:rPr>
+      </w:pPr>
+      <w:r>
+        <w:rPr>
+          <w:sz w:val="20"/>
+          <w:szCs w:val="20"/>
+        </w:rPr>
+        <w:tab/>
+        <w:t xml:space="preserve">for (int </w:t>
+      </w:r>
+      <w:proofErr w:type="spellStart"/>
+      <w:r>
+        <w:rPr>
+          <w:sz w:val="20"/>
+          <w:szCs w:val="20"/>
+        </w:rPr>
+        <w:t>i</w:t>
+      </w:r>
+      <w:proofErr w:type="spellEnd"/>
+      <w:r>
+        <w:rPr>
+          <w:sz w:val="20"/>
+          <w:szCs w:val="20"/>
+        </w:rPr>
+        <w:t xml:space="preserve"> = 0; </w:t>
+      </w:r>
+      <w:proofErr w:type="spellStart"/>
+      <w:r>
+        <w:rPr>
+          <w:sz w:val="20"/>
+          <w:szCs w:val="20"/>
+        </w:rPr>
+        <w:t>i</w:t>
+      </w:r>
+      <w:proofErr w:type="spellEnd"/>
+      <w:r>
+        <w:rPr>
+          <w:sz w:val="20"/>
+          <w:szCs w:val="20"/>
+        </w:rPr>
+        <w:t xml:space="preserve"> &lt; </w:t>
+      </w:r>
+      <w:proofErr w:type="spellStart"/>
+      <w:r>
+        <w:rPr>
+          <w:sz w:val="20"/>
+          <w:szCs w:val="20"/>
+        </w:rPr>
+        <w:t>numTimes</w:t>
+      </w:r>
+      <w:proofErr w:type="spellEnd"/>
+      <w:r>
+        <w:rPr>
+          <w:sz w:val="20"/>
+          <w:szCs w:val="20"/>
+        </w:rPr>
+        <w:t xml:space="preserve">; </w:t>
+      </w:r>
+      <w:proofErr w:type="spellStart"/>
+      <w:r>
+        <w:rPr>
+          <w:sz w:val="20"/>
+          <w:szCs w:val="20"/>
+        </w:rPr>
+        <w:t>i</w:t>
+      </w:r>
+      <w:proofErr w:type="spellEnd"/>
+      <w:r>
+        <w:rPr>
+          <w:sz w:val="20"/>
+          <w:szCs w:val="20"/>
+        </w:rPr>
+        <w:t>++) {</w:t>
+      </w:r>
+    </w:p>
+    <w:p>
+      <w:pPr>
+        <w:pStyle w:val="ListParagraph"/>
+        <w:rPr>
+          <w:sz w:val="20"/>
+          <w:szCs w:val="20"/>
+        </w:rPr>
+      </w:pPr>
+      <w:r>
+        <w:rPr>
+          <w:sz w:val="20"/>
+          <w:szCs w:val="20"/>
+        </w:rPr>
+        <w:tab/>
+      </w:r>
+      <w:r>
+        <w:rPr>
+          <w:sz w:val="20"/>
+          <w:szCs w:val="20"/>
+        </w:rPr>
+        <w:tab/>
+      </w:r>
+      <w:proofErr w:type="spellStart"/>
+      <w:r>
+        <w:rPr>
+          <w:sz w:val="20"/>
+          <w:szCs w:val="20"/>
+        </w:rPr>
+        <w:t>wordString</w:t>
+      </w:r>
+      <w:proofErr w:type="spellEnd"/>
+      <w:r>
+        <w:rPr>
+          <w:sz w:val="20"/>
+          <w:szCs w:val="20"/>
+        </w:rPr>
+        <w:t xml:space="preserve"> += </w:t>
+      </w:r>
+      <w:proofErr w:type="spellStart"/>
+      <w:r>
+        <w:rPr>
+          <w:sz w:val="20"/>
+          <w:szCs w:val="20"/>
+        </w:rPr>
+        <w:t>userWord</w:t>
+      </w:r>
+      <w:proofErr w:type="spellEnd"/>
+      <w:r>
+        <w:rPr>
+          <w:sz w:val="20"/>
+          <w:szCs w:val="20"/>
+        </w:rPr>
+        <w:t>;</w:t>
+      </w:r>
+    </w:p>
+    <w:p>
+      <w:pPr>
+        <w:pStyle w:val="ListParagraph"/>
+        <w:rPr>
+          <w:sz w:val="20"/>
+          <w:szCs w:val="20"/>
+        </w:rPr>
+      </w:pPr>
+      <w:r>
+        <w:rPr>
+          <w:sz w:val="20"/>
+          <w:szCs w:val="20"/>
+        </w:rPr>
+        <w:tab/>
+        <w:t>}</w:t>
+      </w:r>
+    </w:p>
+    <w:p>
+      <w:pPr>
+        <w:pStyle w:val="ListParagraph"/>
+        <w:rPr>
+          <w:sz w:val="20"/>
+          <w:szCs w:val="20"/>
+        </w:rPr>
+      </w:pPr>
+      <w:r>
+        <w:rPr>
+          <w:sz w:val="20"/>
+          <w:szCs w:val="20"/>
+        </w:rPr>
+        <w:tab/>
+        <w:t xml:space="preserve">return </w:t>
+      </w:r>
+      <w:proofErr w:type="spellStart"/>
+      <w:r>
+        <w:rPr>
+          <w:sz w:val="20"/>
+          <w:szCs w:val="20"/>
+        </w:rPr>
+        <w:t>wordString</w:t>
+      </w:r>
+      <w:proofErr w:type="spellEnd"/>
+      <w:r>
+        <w:rPr>
+          <w:sz w:val="20"/>
+          <w:szCs w:val="20"/>
+        </w:rPr>
+        <w:t>;</w:t>
+      </w:r>
+    </w:p>
+    <w:p>
+      <w:pPr>
+        <w:pStyle w:val="ListParagraph"/>
+        <w:rPr>
+          <w:sz w:val="20"/>
+          <w:szCs w:val="20"/>
+        </w:rPr>
+      </w:pPr>
+      <w:r>
+        <w:rPr>
+          <w:sz w:val="20"/>
+          <w:szCs w:val="20"/>
+        </w:rPr>
+        <w:t>}</w:t>
+      </w:r>
+      <w:r>
+        <w:rPr>
+          <w:sz w:val="20"/>
+          <w:szCs w:val="20"/>
+        </w:rPr>
+        <w:tab/>
+      </w:r>
+      <w:r>
+        <w:rPr>
+          <w:sz w:val="20"/>
+          <w:szCs w:val="20"/>
+        </w:rPr>
+        <w:tab/>
+      </w:r>
+    </w:p>
+    <w:p>
+      <w:pPr>
+        <w:pStyle w:val="ListParagraph"/>
+        <w:rPr>
+          <w:sz w:val="20"/>
+          <w:szCs w:val="20"/>
+        </w:rPr>
+      </w:pPr>
+      <w:r>
+        <w:rPr>
+          <w:sz w:val="20"/>
+          <w:szCs w:val="20"/>
+        </w:rPr>
+        <w:t>8.</w:t>
+      </w:r>
+      <w:r>
+        <w:rPr>
+          <w:sz w:val="20"/>
+          <w:szCs w:val="20"/>
+        </w:rPr>
+        <w:t xml:space="preserve"> </w:t>
+      </w:r>
+      <w:r>
+        <w:rPr>
+          <w:sz w:val="20"/>
+          <w:szCs w:val="20"/>
+        </w:rPr>
+        <w:t xml:space="preserve">Write a method that takes two Strings, </w:t>
+      </w:r>
+      <w:proofErr w:type="spellStart"/>
+      <w:r>
+        <w:rPr>
+          <w:sz w:val="20"/>
+          <w:szCs w:val="20"/>
+        </w:rPr>
+        <w:t>firstName</w:t>
+      </w:r>
+      <w:proofErr w:type="spellEnd"/>
+      <w:r>
+        <w:rPr>
+          <w:sz w:val="20"/>
+          <w:szCs w:val="20"/>
+        </w:rPr>
+        <w:t xml:space="preserve"> and </w:t>
+      </w:r>
+      <w:proofErr w:type="spellStart"/>
+      <w:r>
+        <w:rPr>
+          <w:sz w:val="20"/>
+          <w:szCs w:val="20"/>
+        </w:rPr>
+        <w:t>lastName</w:t>
+      </w:r>
+      <w:proofErr w:type="spellEnd"/>
+      <w:r>
+        <w:rPr>
+          <w:sz w:val="20"/>
+          <w:szCs w:val="20"/>
+        </w:rPr>
+        <w:t>, and returns a full name (the full name should be the first and the last name as a String separated by a space).</w:t>
+      </w:r>
+    </w:p>
+    <w:p>
+      <w:pPr>
+        <w:pStyle w:val="ListParagraph"/>
+        <w:rPr>
+          <w:sz w:val="20"/>
+          <w:szCs w:val="20"/>
+        </w:rPr>
+      </w:pPr>
+      <w:r>
+        <w:rPr>
+          <w:sz w:val="20"/>
+          <w:szCs w:val="20"/>
+        </w:rPr>
+        <w:t xml:space="preserve">public static String </w:t>
+      </w:r>
+      <w:proofErr w:type="spellStart"/>
+      <w:proofErr w:type="gramStart"/>
+      <w:r>
+        <w:rPr>
+          <w:sz w:val="20"/>
+          <w:szCs w:val="20"/>
+        </w:rPr>
+        <w:t>fullName</w:t>
+      </w:r>
+      <w:proofErr w:type="spellEnd"/>
+      <w:r>
+        <w:rPr>
+          <w:sz w:val="20"/>
+          <w:szCs w:val="20"/>
+        </w:rPr>
+        <w:t>(</w:t>
+      </w:r>
+      <w:proofErr w:type="gramEnd"/>
+      <w:r>
+        <w:rPr>
+          <w:sz w:val="20"/>
+          <w:szCs w:val="20"/>
+        </w:rPr>
+        <w:t xml:space="preserve">String </w:t>
+      </w:r>
+      <w:proofErr w:type="spellStart"/>
+      <w:r>
+        <w:rPr>
+          <w:sz w:val="20"/>
+          <w:szCs w:val="20"/>
+        </w:rPr>
+        <w:t>firstName</w:t>
+      </w:r>
+      <w:proofErr w:type="spellEnd"/>
+      <w:r>
+        <w:rPr>
+          <w:sz w:val="20"/>
+          <w:szCs w:val="20"/>
+        </w:rPr>
+        <w:t xml:space="preserve">, String </w:t>
+      </w:r>
+      <w:proofErr w:type="spellStart"/>
+      <w:r>
+        <w:rPr>
+          <w:sz w:val="20"/>
+          <w:szCs w:val="20"/>
+        </w:rPr>
+        <w:t>lastName</w:t>
+      </w:r>
+      <w:proofErr w:type="spellEnd"/>
+      <w:r>
+        <w:rPr>
+          <w:sz w:val="20"/>
+          <w:szCs w:val="20"/>
+        </w:rPr>
+        <w:t>) {</w:t>
+      </w:r>
+    </w:p>
+    <w:p>
+      <w:pPr>
+        <w:pStyle w:val="ListParagraph"/>
+        <w:rPr>
+          <w:sz w:val="20"/>
+          <w:szCs w:val="20"/>
+        </w:rPr>
+      </w:pPr>
+      <w:r>
+        <w:rPr>
+          <w:sz w:val="20"/>
+          <w:szCs w:val="20"/>
+        </w:rPr>
+        <w:tab/>
+        <w:t xml:space="preserve">String </w:t>
+      </w:r>
+      <w:proofErr w:type="spellStart"/>
+      <w:r>
+        <w:rPr>
+          <w:sz w:val="20"/>
+          <w:szCs w:val="20"/>
+        </w:rPr>
+        <w:t>fullName</w:t>
+      </w:r>
+      <w:proofErr w:type="spellEnd"/>
+      <w:r>
+        <w:rPr>
+          <w:sz w:val="20"/>
+          <w:szCs w:val="20"/>
+        </w:rPr>
+        <w:t xml:space="preserve"> = </w:t>
+      </w:r>
+      <w:proofErr w:type="spellStart"/>
+      <w:r>
+        <w:rPr>
+          <w:sz w:val="20"/>
+          <w:szCs w:val="20"/>
+        </w:rPr>
+        <w:t>firstName</w:t>
+      </w:r>
+      <w:proofErr w:type="spellEnd"/>
+      <w:r>
+        <w:rPr>
+          <w:sz w:val="20"/>
+          <w:szCs w:val="20"/>
+        </w:rPr>
+        <w:t xml:space="preserve"> + " " + </w:t>
+      </w:r>
+      <w:proofErr w:type="spellStart"/>
+      <w:r>
+        <w:rPr>
+          <w:sz w:val="20"/>
+          <w:szCs w:val="20"/>
+        </w:rPr>
+        <w:t>lastName</w:t>
+      </w:r>
+      <w:proofErr w:type="spellEnd"/>
+      <w:r>
+        <w:rPr>
+          <w:sz w:val="20"/>
+          <w:szCs w:val="20"/>
+        </w:rPr>
+        <w:t>;</w:t>
+      </w:r>
+    </w:p>
+    <w:p>
+      <w:pPr>
+        <w:pStyle w:val="ListParagraph"/>
+        <w:rPr>
+          <w:sz w:val="20"/>
+          <w:szCs w:val="20"/>
+        </w:rPr>
+      </w:pPr>
+      <w:r>
+        <w:rPr>
+          <w:sz w:val="20"/>
+          <w:szCs w:val="20"/>
+        </w:rPr>
+        <w:tab/>
+        <w:t xml:space="preserve">return </w:t>
+      </w:r>
+      <w:proofErr w:type="spellStart"/>
+      <w:r>
+        <w:rPr>
+          <w:sz w:val="20"/>
+          <w:szCs w:val="20"/>
+        </w:rPr>
+        <w:t>fullName</w:t>
+      </w:r>
+      <w:proofErr w:type="spellEnd"/>
+      <w:r>
+        <w:rPr>
+          <w:sz w:val="20"/>
+          <w:szCs w:val="20"/>
+        </w:rPr>
+        <w:t>;</w:t>
+      </w:r>
+    </w:p>
+    <w:p>
+      <w:pPr>
+        <w:pStyle w:val="ListParagraph"/>
+        <w:rPr>
+          <w:sz w:val="20"/>
+          <w:szCs w:val="20"/>
+        </w:rPr>
+      </w:pPr>
+      <w:r>
+        <w:rPr>
+          <w:sz w:val="20"/>
+          <w:szCs w:val="20"/>
+        </w:rPr>
+        <w:t>}</w:t>
+      </w:r>
+    </w:p>
+    <w:p>
+      <w:pPr>
+        <w:pStyle w:val="ListParagraph"/>
+        <w:rPr>
+          <w:sz w:val="20"/>
+          <w:szCs w:val="20"/>
+        </w:rPr>
+      </w:pPr>
+      <w:r>
+        <w:rPr>
+          <w:sz w:val="20"/>
+          <w:szCs w:val="20"/>
+        </w:rPr>
+        <w:t>9.</w:t>
+      </w:r>
+      <w:r>
+        <w:rPr>
+          <w:sz w:val="20"/>
+          <w:szCs w:val="20"/>
+        </w:rPr>
+        <w:t xml:space="preserve"> </w:t>
+      </w:r>
+      <w:r>
+        <w:rPr>
+          <w:sz w:val="20"/>
+          <w:szCs w:val="20"/>
+        </w:rPr>
+        <w:t xml:space="preserve">Write a method that takes an array of int and returns true if the sum of all the </w:t>
+      </w:r>
+      <w:proofErr w:type="spellStart"/>
+      <w:r>
+        <w:rPr>
+          <w:sz w:val="20"/>
+          <w:szCs w:val="20"/>
+        </w:rPr>
+        <w:t>ints</w:t>
+      </w:r>
+      <w:proofErr w:type="spellEnd"/>
+      <w:r>
+        <w:rPr>
+          <w:sz w:val="20"/>
+          <w:szCs w:val="20"/>
+        </w:rPr>
+        <w:t xml:space="preserve"> in the array is greater than 100.</w:t>
+      </w:r>
+    </w:p>
+    <w:p>
+      <w:pPr>
+        <w:pStyle w:val="ListParagraph"/>
+        <w:rPr>
+          <w:sz w:val="20"/>
+          <w:szCs w:val="20"/>
+        </w:rPr>
+      </w:pPr>
+      <w:r>
+        <w:rPr>
+          <w:sz w:val="20"/>
+          <w:szCs w:val="20"/>
+        </w:rPr>
+        <w:t xml:space="preserve">public static </w:t>
+      </w:r>
+      <w:proofErr w:type="spellStart"/>
+      <w:r>
+        <w:rPr>
+          <w:sz w:val="20"/>
+          <w:szCs w:val="20"/>
+        </w:rPr>
+        <w:t>boolean</w:t>
+      </w:r>
+      <w:proofErr w:type="spellEnd"/>
+      <w:r>
+        <w:rPr>
+          <w:sz w:val="20"/>
+          <w:szCs w:val="20"/>
+        </w:rPr>
+        <w:t xml:space="preserve"> over100(</w:t>
+      </w:r>
+      <w:proofErr w:type="gramStart"/>
+      <w:r>
+        <w:rPr>
+          <w:sz w:val="20"/>
+          <w:szCs w:val="20"/>
+        </w:rPr>
+        <w:t>int[</w:t>
+      </w:r>
+      <w:proofErr w:type="gramEnd"/>
+      <w:r>
+        <w:rPr>
+          <w:sz w:val="20"/>
+          <w:szCs w:val="20"/>
+        </w:rPr>
+        <w:t xml:space="preserve">] </w:t>
+      </w:r>
+      <w:proofErr w:type="spellStart"/>
+      <w:r>
+        <w:rPr>
+          <w:sz w:val="20"/>
+          <w:szCs w:val="20"/>
+        </w:rPr>
+        <w:t>nums</w:t>
+      </w:r>
+      <w:proofErr w:type="spellEnd"/>
+      <w:r>
+        <w:rPr>
+          <w:sz w:val="20"/>
+          <w:szCs w:val="20"/>
+        </w:rPr>
+        <w:t>) {</w:t>
+      </w:r>
+    </w:p>
+    <w:p>
+      <w:pPr>
+        <w:pStyle w:val="ListParagraph"/>
+        <w:ind w:firstLine="720"/>
+        <w:rPr>
+          <w:sz w:val="20"/>
+          <w:szCs w:val="20"/>
+        </w:rPr>
+      </w:pPr>
+      <w:r>
+        <w:rPr>
+          <w:sz w:val="20"/>
+          <w:szCs w:val="20"/>
+        </w:rPr>
+        <w:t>int sum = 0;</w:t>
+      </w:r>
+    </w:p>
+    <w:p>
+      <w:pPr>
+        <w:pStyle w:val="ListParagraph"/>
+        <w:rPr>
+          <w:sz w:val="20"/>
+          <w:szCs w:val="20"/>
+        </w:rPr>
+      </w:pPr>
+      <w:r>
+        <w:rPr>
+          <w:sz w:val="20"/>
+          <w:szCs w:val="20"/>
+        </w:rPr>
+        <w:tab/>
+        <w:t xml:space="preserve">for (int </w:t>
+      </w:r>
+      <w:proofErr w:type="gramStart"/>
+      <w:r>
+        <w:rPr>
+          <w:sz w:val="20"/>
+          <w:szCs w:val="20"/>
+        </w:rPr>
+        <w:t>num :</w:t>
+      </w:r>
+      <w:proofErr w:type="gramEnd"/>
+      <w:r>
+        <w:rPr>
+          <w:sz w:val="20"/>
+          <w:szCs w:val="20"/>
+        </w:rPr>
+        <w:t xml:space="preserve"> </w:t>
+      </w:r>
+      <w:proofErr w:type="spellStart"/>
+      <w:r>
+        <w:rPr>
+          <w:sz w:val="20"/>
+          <w:szCs w:val="20"/>
+        </w:rPr>
+        <w:t>nums</w:t>
+      </w:r>
+      <w:proofErr w:type="spellEnd"/>
+      <w:r>
+        <w:rPr>
+          <w:sz w:val="20"/>
+          <w:szCs w:val="20"/>
+        </w:rPr>
+        <w:t>) {</w:t>
+      </w:r>
+    </w:p>
+    <w:p>
+      <w:pPr>
+        <w:pStyle w:val="ListParagraph"/>
+        <w:rPr>
+          <w:sz w:val="20"/>
+          <w:szCs w:val="20"/>
+        </w:rPr>
+      </w:pPr>
+      <w:r>
+        <w:rPr>
+          <w:sz w:val="20"/>
+          <w:szCs w:val="20"/>
+        </w:rPr>
+        <w:tab/>
+      </w:r>
+      <w:r>
+        <w:rPr>
+          <w:sz w:val="20"/>
+          <w:szCs w:val="20"/>
+        </w:rPr>
+        <w:tab/>
+        <w:t>sum += num;</w:t>
+      </w:r>
+    </w:p>
+    <w:p>
+      <w:pPr>
+        <w:pStyle w:val="ListParagraph"/>
+        <w:rPr>
+          <w:sz w:val="20"/>
+          <w:szCs w:val="20"/>
+        </w:rPr>
+      </w:pPr>
+      <w:r>
+        <w:rPr>
+          <w:sz w:val="20"/>
+          <w:szCs w:val="20"/>
+        </w:rPr>
+        <w:tab/>
+        <w:t>}</w:t>
+      </w:r>
+    </w:p>
+    <w:p>
+      <w:pPr>
+        <w:pStyle w:val="ListParagraph"/>
+        <w:rPr>
+          <w:sz w:val="20"/>
+          <w:szCs w:val="20"/>
+        </w:rPr>
+      </w:pPr>
+      <w:r>
+        <w:rPr>
+          <w:sz w:val="20"/>
+          <w:szCs w:val="20"/>
+        </w:rPr>
+        <w:tab/>
+        <w:t>if (sum &gt; 100) {</w:t>
+      </w:r>
+    </w:p>
+    <w:p>
+      <w:pPr>
+        <w:pStyle w:val="ListParagraph"/>
+        <w:rPr>
+          <w:sz w:val="20"/>
+          <w:szCs w:val="20"/>
+        </w:rPr>
+      </w:pPr>
+      <w:r>
+        <w:rPr>
+          <w:sz w:val="20"/>
+          <w:szCs w:val="20"/>
+        </w:rPr>
+        <w:tab/>
+      </w:r>
+      <w:r>
+        <w:rPr>
+          <w:sz w:val="20"/>
+          <w:szCs w:val="20"/>
+        </w:rPr>
+        <w:tab/>
+        <w:t>return true;</w:t>
+      </w:r>
+    </w:p>
+    <w:p>
+      <w:pPr>
+        <w:pStyle w:val="ListParagraph"/>
+        <w:rPr>
+          <w:sz w:val="20"/>
+          <w:szCs w:val="20"/>
+        </w:rPr>
+      </w:pPr>
+      <w:r>
+        <w:rPr>
+          <w:sz w:val="20"/>
+          <w:szCs w:val="20"/>
+        </w:rPr>
+        <w:tab/>
+        <w:t>} else {</w:t>
+      </w:r>
+    </w:p>
+    <w:p>
+      <w:pPr>
+        <w:pStyle w:val="ListParagraph"/>
+        <w:rPr>
+          <w:sz w:val="20"/>
+          <w:szCs w:val="20"/>
+        </w:rPr>
+      </w:pPr>
+      <w:r>
+        <w:rPr>
+          <w:sz w:val="20"/>
+          <w:szCs w:val="20"/>
+        </w:rPr>
+        <w:tab/>
+      </w:r>
+      <w:r>
+        <w:rPr>
+          <w:sz w:val="20"/>
+          <w:szCs w:val="20"/>
+        </w:rPr>
+        <w:tab/>
+        <w:t>return false;</w:t>
+      </w:r>
+    </w:p>
+    <w:p>
+      <w:pPr>
+        <w:pStyle w:val="ListParagraph"/>
+        <w:rPr>
+          <w:sz w:val="20"/>
+          <w:szCs w:val="20"/>
+        </w:rPr>
+      </w:pPr>
+      <w:r>
+        <w:rPr>
+          <w:sz w:val="20"/>
+          <w:szCs w:val="20"/>
+        </w:rPr>
+        <w:tab/>
+        <w:t>}</w:t>
+      </w:r>
+    </w:p>
+    <w:p>
+      <w:pPr>
+        <w:pStyle w:val="ListParagraph"/>
+        <w:rPr>
+          <w:sz w:val="20"/>
+          <w:szCs w:val="20"/>
+        </w:rPr>
+      </w:pPr>
+      <w:r>
+        <w:rPr>
+          <w:sz w:val="20"/>
+          <w:szCs w:val="20"/>
+        </w:rPr>
+        <w:t>}</w:t>
+      </w:r>
+    </w:p>
+    <w:p>
+      <w:pPr>
+        <w:pStyle w:val="ListParagraph"/>
+        <w:rPr>
+          <w:sz w:val="20"/>
+          <w:szCs w:val="20"/>
+        </w:rPr>
+      </w:pPr>
+      <w:r>
+        <w:rPr>
+          <w:sz w:val="20"/>
+          <w:szCs w:val="20"/>
+        </w:rPr>
+        <w:t>10.</w:t>
+      </w:r>
+      <w:r>
+        <w:rPr>
+          <w:sz w:val="20"/>
+          <w:szCs w:val="20"/>
+        </w:rPr>
+        <w:t xml:space="preserve"> </w:t>
+      </w:r>
+      <w:r>
+        <w:rPr>
+          <w:sz w:val="20"/>
+          <w:szCs w:val="20"/>
+        </w:rPr>
+        <w:t>Write a method that takes an array of double and returns the average of all the elements in the array.</w:t>
+      </w:r>
+    </w:p>
+    <w:p>
+      <w:pPr>
+        <w:pStyle w:val="ListParagraph"/>
+        <w:rPr>
+          <w:sz w:val="20"/>
+          <w:szCs w:val="20"/>
+        </w:rPr>
+      </w:pPr>
+      <w:r>
+        <w:rPr>
+          <w:sz w:val="20"/>
+          <w:szCs w:val="20"/>
+        </w:rPr>
+        <w:t xml:space="preserve">public static double </w:t>
+      </w:r>
+      <w:proofErr w:type="spellStart"/>
+      <w:r>
+        <w:rPr>
+          <w:sz w:val="20"/>
+          <w:szCs w:val="20"/>
+        </w:rPr>
+        <w:t>dubAvg</w:t>
+      </w:r>
+      <w:proofErr w:type="spellEnd"/>
+      <w:r>
+        <w:rPr>
+          <w:sz w:val="20"/>
+          <w:szCs w:val="20"/>
+        </w:rPr>
+        <w:t>(</w:t>
+      </w:r>
+      <w:proofErr w:type="gramStart"/>
+      <w:r>
+        <w:rPr>
+          <w:sz w:val="20"/>
+          <w:szCs w:val="20"/>
+        </w:rPr>
+        <w:t>double[</w:t>
+      </w:r>
+      <w:proofErr w:type="gramEnd"/>
+      <w:r>
+        <w:rPr>
+          <w:sz w:val="20"/>
+          <w:szCs w:val="20"/>
+        </w:rPr>
+        <w:t>] dubs) {</w:t>
+      </w:r>
+    </w:p>
+    <w:p>
+      <w:pPr>
+        <w:pStyle w:val="ListParagraph"/>
+        <w:rPr>
+          <w:sz w:val="20"/>
+          <w:szCs w:val="20"/>
+        </w:rPr>
+      </w:pPr>
+      <w:r>
+        <w:rPr>
+          <w:sz w:val="20"/>
+          <w:szCs w:val="20"/>
+        </w:rPr>
+        <w:tab/>
+        <w:t>double sum = 0;</w:t>
+      </w:r>
+    </w:p>
+    <w:p>
+      <w:pPr>
+        <w:pStyle w:val="ListParagraph"/>
+        <w:rPr>
+          <w:sz w:val="20"/>
+          <w:szCs w:val="20"/>
+        </w:rPr>
+      </w:pPr>
+      <w:r>
+        <w:rPr>
+          <w:sz w:val="20"/>
+          <w:szCs w:val="20"/>
+        </w:rPr>
+        <w:lastRenderedPageBreak/>
+        <w:tab/>
+        <w:t xml:space="preserve">for (double </w:t>
+      </w:r>
+      <w:proofErr w:type="gramStart"/>
+      <w:r>
+        <w:rPr>
+          <w:sz w:val="20"/>
+          <w:szCs w:val="20"/>
+        </w:rPr>
+        <w:t>dub :</w:t>
+      </w:r>
+      <w:proofErr w:type="gramEnd"/>
+      <w:r>
+        <w:rPr>
+          <w:sz w:val="20"/>
+          <w:szCs w:val="20"/>
+        </w:rPr>
+        <w:t xml:space="preserve"> dubs) {</w:t>
+      </w:r>
+    </w:p>
+    <w:p>
+      <w:pPr>
+        <w:pStyle w:val="ListParagraph"/>
+        <w:rPr>
+          <w:sz w:val="20"/>
+          <w:szCs w:val="20"/>
+        </w:rPr>
+      </w:pPr>
+      <w:r>
+        <w:rPr>
+          <w:sz w:val="20"/>
+          <w:szCs w:val="20"/>
+        </w:rPr>
+        <w:tab/>
+      </w:r>
+      <w:r>
+        <w:rPr>
+          <w:sz w:val="20"/>
+          <w:szCs w:val="20"/>
+        </w:rPr>
+        <w:tab/>
+        <w:t>sum += dub;</w:t>
+      </w:r>
+    </w:p>
+    <w:p>
+      <w:pPr>
+        <w:pStyle w:val="ListParagraph"/>
+        <w:rPr>
+          <w:sz w:val="20"/>
+          <w:szCs w:val="20"/>
+        </w:rPr>
+      </w:pPr>
+      <w:r>
+        <w:rPr>
+          <w:sz w:val="20"/>
+          <w:szCs w:val="20"/>
+        </w:rPr>
+        <w:tab/>
+        <w:t>}</w:t>
+      </w:r>
+    </w:p>
+    <w:p>
+      <w:pPr>
+        <w:pStyle w:val="ListParagraph"/>
+        <w:rPr>
+          <w:sz w:val="20"/>
+          <w:szCs w:val="20"/>
+        </w:rPr>
+      </w:pPr>
+      <w:r>
+        <w:rPr>
+          <w:sz w:val="20"/>
+          <w:szCs w:val="20"/>
+        </w:rPr>
+        <w:tab/>
+        <w:t>return sum/</w:t>
+      </w:r>
+      <w:proofErr w:type="spellStart"/>
+      <w:r>
+        <w:rPr>
+          <w:sz w:val="20"/>
+          <w:szCs w:val="20"/>
+        </w:rPr>
+        <w:t>dubs.length</w:t>
+      </w:r>
+      <w:proofErr w:type="spellEnd"/>
+      <w:r>
+        <w:rPr>
+          <w:sz w:val="20"/>
+          <w:szCs w:val="20"/>
+        </w:rPr>
+        <w:t>;</w:t>
+      </w:r>
+    </w:p>
+    <w:p>
+      <w:pPr>
+        <w:pStyle w:val="ListParagraph"/>
+        <w:rPr>
+          <w:sz w:val="20"/>
+          <w:szCs w:val="20"/>
+        </w:rPr>
+      </w:pPr>
+      <w:r>
+        <w:rPr>
+          <w:sz w:val="20"/>
+          <w:szCs w:val="20"/>
+        </w:rPr>
+        <w:t>}</w:t>
+      </w:r>
+    </w:p>
+    <w:p>
+      <w:pPr>
+        <w:pStyle w:val="ListParagraph"/>
+        <w:rPr>
+          <w:sz w:val="20"/>
+          <w:szCs w:val="20"/>
+        </w:rPr>
+      </w:pPr>
+      <w:r>
+        <w:rPr>
+          <w:sz w:val="20"/>
+          <w:szCs w:val="20"/>
+        </w:rPr>
+        <w:t>11.</w:t>
+      </w:r>
+      <w:r>
+        <w:rPr>
+          <w:sz w:val="20"/>
+          <w:szCs w:val="20"/>
+        </w:rPr>
+        <w:t xml:space="preserve"> </w:t>
+      </w:r>
+      <w:r>
+        <w:rPr>
+          <w:sz w:val="20"/>
+          <w:szCs w:val="20"/>
+        </w:rPr>
+        <w:t>Write a method that takes two arrays of double and returns true if the average of the elements in the first array is greater than the average of the elements in the second array.</w:t>
+      </w:r>
+    </w:p>
+    <w:p>
+      <w:pPr>
+        <w:pStyle w:val="ListParagraph"/>
+        <w:rPr>
+          <w:sz w:val="20"/>
+          <w:szCs w:val="20"/>
+        </w:rPr>
+      </w:pPr>
+      <w:r>
+        <w:rPr>
+          <w:sz w:val="20"/>
+          <w:szCs w:val="20"/>
+        </w:rPr>
+        <w:t xml:space="preserve">public static </w:t>
+      </w:r>
+      <w:proofErr w:type="spellStart"/>
+      <w:r>
+        <w:rPr>
+          <w:sz w:val="20"/>
+          <w:szCs w:val="20"/>
+        </w:rPr>
+        <w:t>boolean</w:t>
+      </w:r>
+      <w:proofErr w:type="spellEnd"/>
+      <w:r>
+        <w:rPr>
+          <w:sz w:val="20"/>
+          <w:szCs w:val="20"/>
+        </w:rPr>
+        <w:t xml:space="preserve"> </w:t>
+      </w:r>
+      <w:proofErr w:type="spellStart"/>
+      <w:r>
+        <w:rPr>
+          <w:sz w:val="20"/>
+          <w:szCs w:val="20"/>
+        </w:rPr>
+        <w:t>greaterThan</w:t>
+      </w:r>
+      <w:proofErr w:type="spellEnd"/>
+      <w:r>
+        <w:rPr>
+          <w:sz w:val="20"/>
+          <w:szCs w:val="20"/>
+        </w:rPr>
+        <w:t>(</w:t>
+      </w:r>
+      <w:proofErr w:type="gramStart"/>
+      <w:r>
+        <w:rPr>
+          <w:sz w:val="20"/>
+          <w:szCs w:val="20"/>
+        </w:rPr>
+        <w:t>double[</w:t>
+      </w:r>
+      <w:proofErr w:type="gramEnd"/>
+      <w:r>
+        <w:rPr>
+          <w:sz w:val="20"/>
+          <w:szCs w:val="20"/>
+        </w:rPr>
+        <w:t>] dubs, double[] doubles) {</w:t>
+      </w:r>
+    </w:p>
+    <w:p>
+      <w:pPr>
+        <w:pStyle w:val="ListParagraph"/>
+        <w:rPr>
+          <w:sz w:val="20"/>
+          <w:szCs w:val="20"/>
+        </w:rPr>
+      </w:pPr>
+      <w:r>
+        <w:rPr>
+          <w:sz w:val="20"/>
+          <w:szCs w:val="20"/>
+        </w:rPr>
+        <w:tab/>
+        <w:t>double sum1 = 0;</w:t>
+      </w:r>
+    </w:p>
+    <w:p>
+      <w:pPr>
+        <w:pStyle w:val="ListParagraph"/>
+        <w:rPr>
+          <w:sz w:val="20"/>
+          <w:szCs w:val="20"/>
+        </w:rPr>
+      </w:pPr>
+      <w:r>
+        <w:rPr>
+          <w:sz w:val="20"/>
+          <w:szCs w:val="20"/>
+        </w:rPr>
+        <w:tab/>
+        <w:t>double sum2 = 0;</w:t>
+      </w:r>
+    </w:p>
+    <w:p>
+      <w:pPr>
+        <w:pStyle w:val="ListParagraph"/>
+        <w:rPr>
+          <w:sz w:val="20"/>
+          <w:szCs w:val="20"/>
+        </w:rPr>
+      </w:pPr>
+      <w:r>
+        <w:rPr>
+          <w:sz w:val="20"/>
+          <w:szCs w:val="20"/>
+        </w:rPr>
+        <w:tab/>
+      </w:r>
+      <w:r>
+        <w:rPr>
+          <w:sz w:val="20"/>
+          <w:szCs w:val="20"/>
+        </w:rPr>
+        <w:t>f</w:t>
+      </w:r>
+      <w:r>
+        <w:rPr>
+          <w:sz w:val="20"/>
+          <w:szCs w:val="20"/>
+        </w:rPr>
+        <w:t xml:space="preserve">or (double </w:t>
+      </w:r>
+      <w:proofErr w:type="gramStart"/>
+      <w:r>
+        <w:rPr>
+          <w:sz w:val="20"/>
+          <w:szCs w:val="20"/>
+        </w:rPr>
+        <w:t>dub :</w:t>
+      </w:r>
+      <w:proofErr w:type="gramEnd"/>
+      <w:r>
+        <w:rPr>
+          <w:sz w:val="20"/>
+          <w:szCs w:val="20"/>
+        </w:rPr>
+        <w:t xml:space="preserve"> dubs) {</w:t>
+      </w:r>
+    </w:p>
+    <w:p>
+      <w:pPr>
+        <w:pStyle w:val="ListParagraph"/>
+        <w:rPr>
+          <w:sz w:val="20"/>
+          <w:szCs w:val="20"/>
+        </w:rPr>
+      </w:pPr>
+      <w:r>
+        <w:rPr>
+          <w:sz w:val="20"/>
+          <w:szCs w:val="20"/>
+        </w:rPr>
+        <w:tab/>
+      </w:r>
+      <w:r>
+        <w:rPr>
+          <w:sz w:val="20"/>
+          <w:szCs w:val="20"/>
+        </w:rPr>
+        <w:tab/>
+        <w:t>sum1 += dub;</w:t>
+      </w:r>
+    </w:p>
+    <w:p>
+      <w:pPr>
+        <w:pStyle w:val="ListParagraph"/>
+        <w:rPr>
+          <w:sz w:val="20"/>
+          <w:szCs w:val="20"/>
+        </w:rPr>
+      </w:pPr>
+      <w:r>
+        <w:rPr>
+          <w:sz w:val="20"/>
+          <w:szCs w:val="20"/>
+        </w:rPr>
+        <w:tab/>
+        <w:t>}</w:t>
+      </w:r>
+    </w:p>
+    <w:p>
+      <w:pPr>
+        <w:pStyle w:val="ListParagraph"/>
+        <w:rPr>
+          <w:sz w:val="20"/>
+          <w:szCs w:val="20"/>
+        </w:rPr>
+      </w:pPr>
+      <w:r>
+        <w:rPr>
+          <w:sz w:val="20"/>
+          <w:szCs w:val="20"/>
+        </w:rPr>
+        <w:tab/>
+        <w:t xml:space="preserve">for (double </w:t>
+      </w:r>
+      <w:proofErr w:type="gramStart"/>
+      <w:r>
+        <w:rPr>
+          <w:sz w:val="20"/>
+          <w:szCs w:val="20"/>
+        </w:rPr>
+        <w:t>dub :</w:t>
+      </w:r>
+      <w:proofErr w:type="gramEnd"/>
+      <w:r>
+        <w:rPr>
+          <w:sz w:val="20"/>
+          <w:szCs w:val="20"/>
+        </w:rPr>
+        <w:t xml:space="preserve"> doubles) {</w:t>
+      </w:r>
+    </w:p>
+    <w:p>
+      <w:pPr>
+        <w:pStyle w:val="ListParagraph"/>
+        <w:rPr>
+          <w:sz w:val="20"/>
+          <w:szCs w:val="20"/>
+        </w:rPr>
+      </w:pPr>
+      <w:r>
+        <w:rPr>
+          <w:sz w:val="20"/>
+          <w:szCs w:val="20"/>
+        </w:rPr>
+        <w:tab/>
+      </w:r>
+      <w:r>
+        <w:rPr>
+          <w:sz w:val="20"/>
+          <w:szCs w:val="20"/>
+        </w:rPr>
+        <w:tab/>
+        <w:t>sum2 += dub;</w:t>
+      </w:r>
+    </w:p>
+    <w:p>
+      <w:pPr>
+        <w:pStyle w:val="ListParagraph"/>
+        <w:rPr>
+          <w:sz w:val="20"/>
+          <w:szCs w:val="20"/>
+        </w:rPr>
+      </w:pPr>
+      <w:r>
+        <w:rPr>
+          <w:sz w:val="20"/>
+          <w:szCs w:val="20"/>
+        </w:rPr>
+        <w:tab/>
+        <w:t>}</w:t>
+      </w:r>
+    </w:p>
+    <w:p>
+      <w:pPr>
+        <w:pStyle w:val="ListParagraph"/>
+        <w:rPr>
+          <w:sz w:val="20"/>
+          <w:szCs w:val="20"/>
+        </w:rPr>
+      </w:pPr>
+      <w:r>
+        <w:rPr>
+          <w:sz w:val="20"/>
+          <w:szCs w:val="20"/>
+        </w:rPr>
+        <w:tab/>
+        <w:t>if (sum1 &gt; sum2) {</w:t>
+      </w:r>
+    </w:p>
+    <w:p>
+      <w:pPr>
+        <w:pStyle w:val="ListParagraph"/>
+        <w:rPr>
+          <w:sz w:val="20"/>
+          <w:szCs w:val="20"/>
+        </w:rPr>
+      </w:pPr>
+      <w:r>
+        <w:rPr>
+          <w:sz w:val="20"/>
+          <w:szCs w:val="20"/>
+        </w:rPr>
+        <w:tab/>
+      </w:r>
+      <w:r>
+        <w:rPr>
+          <w:sz w:val="20"/>
+          <w:szCs w:val="20"/>
+        </w:rPr>
+        <w:tab/>
+        <w:t>return true;</w:t>
+      </w:r>
+    </w:p>
+    <w:p>
+      <w:pPr>
+        <w:pStyle w:val="ListParagraph"/>
+        <w:rPr>
+          <w:sz w:val="20"/>
+          <w:szCs w:val="20"/>
+        </w:rPr>
+      </w:pPr>
+      <w:r>
+        <w:rPr>
+          <w:sz w:val="20"/>
+          <w:szCs w:val="20"/>
+        </w:rPr>
+        <w:tab/>
+        <w:t>} else {</w:t>
+      </w:r>
+    </w:p>
+    <w:p>
+      <w:pPr>
+        <w:pStyle w:val="ListParagraph"/>
+        <w:rPr>
+          <w:sz w:val="20"/>
+          <w:szCs w:val="20"/>
+        </w:rPr>
+      </w:pPr>
+      <w:r>
+        <w:rPr>
+          <w:sz w:val="20"/>
+          <w:szCs w:val="20"/>
+        </w:rPr>
+        <w:tab/>
+      </w:r>
+      <w:r>
+        <w:rPr>
+          <w:sz w:val="20"/>
+          <w:szCs w:val="20"/>
+        </w:rPr>
+        <w:tab/>
+        <w:t>return false;</w:t>
+      </w:r>
+    </w:p>
+    <w:p>
+      <w:pPr>
+        <w:pStyle w:val="ListParagraph"/>
+        <w:rPr>
+          <w:sz w:val="20"/>
+          <w:szCs w:val="20"/>
+        </w:rPr>
+      </w:pPr>
+      <w:r>
+        <w:rPr>
+          <w:sz w:val="20"/>
+          <w:szCs w:val="20"/>
+        </w:rPr>
+        <w:tab/>
+        <w:t>}</w:t>
+      </w:r>
+    </w:p>
+    <w:p>
+      <w:pPr>
+        <w:pStyle w:val="ListParagraph"/>
+        <w:rPr>
+          <w:sz w:val="20"/>
+          <w:szCs w:val="20"/>
+        </w:rPr>
+      </w:pPr>
+      <w:r>
+        <w:rPr>
+          <w:sz w:val="20"/>
+          <w:szCs w:val="20"/>
+        </w:rPr>
+        <w:t>}</w:t>
+      </w:r>
+    </w:p>
+    <w:p>
+      <w:pPr>
+        <w:pStyle w:val="ListParagraph"/>
+        <w:rPr>
+          <w:sz w:val="20"/>
+          <w:szCs w:val="20"/>
+        </w:rPr>
+      </w:pPr>
+      <w:r>
+        <w:rPr>
+          <w:sz w:val="20"/>
+          <w:szCs w:val="20"/>
+        </w:rPr>
+        <w:t>12</w:t>
+      </w:r>
+      <w:r>
+        <w:rPr>
+          <w:sz w:val="20"/>
+          <w:szCs w:val="20"/>
+        </w:rPr>
+        <w:t xml:space="preserve">. </w:t>
+      </w:r>
+      <w:r>
+        <w:rPr>
+          <w:sz w:val="20"/>
+          <w:szCs w:val="20"/>
+        </w:rPr>
+        <w:t xml:space="preserve">Write a method called </w:t>
+      </w:r>
+      <w:proofErr w:type="spellStart"/>
+      <w:r>
+        <w:rPr>
+          <w:sz w:val="20"/>
+          <w:szCs w:val="20"/>
+        </w:rPr>
+        <w:t>willBuyDrink</w:t>
+      </w:r>
+      <w:proofErr w:type="spellEnd"/>
+      <w:r>
+        <w:rPr>
+          <w:sz w:val="20"/>
+          <w:szCs w:val="20"/>
+        </w:rPr>
+        <w:t xml:space="preserve"> that takes a </w:t>
+      </w:r>
+      <w:proofErr w:type="spellStart"/>
+      <w:r>
+        <w:rPr>
+          <w:sz w:val="20"/>
+          <w:szCs w:val="20"/>
+        </w:rPr>
+        <w:t>boolean</w:t>
+      </w:r>
+      <w:proofErr w:type="spellEnd"/>
+      <w:r>
+        <w:rPr>
+          <w:sz w:val="20"/>
+          <w:szCs w:val="20"/>
+        </w:rPr>
+        <w:t xml:space="preserve"> </w:t>
+      </w:r>
+      <w:proofErr w:type="spellStart"/>
+      <w:r>
+        <w:rPr>
+          <w:sz w:val="20"/>
+          <w:szCs w:val="20"/>
+        </w:rPr>
+        <w:t>isHotOutside</w:t>
+      </w:r>
+      <w:proofErr w:type="spellEnd"/>
+      <w:r>
+        <w:rPr>
+          <w:sz w:val="20"/>
+          <w:szCs w:val="20"/>
+        </w:rPr>
+        <w:t xml:space="preserve">, and a double </w:t>
+      </w:r>
+      <w:proofErr w:type="spellStart"/>
+      <w:r>
+        <w:rPr>
+          <w:sz w:val="20"/>
+          <w:szCs w:val="20"/>
+        </w:rPr>
+        <w:t>moneyInPocket</w:t>
+      </w:r>
+      <w:proofErr w:type="spellEnd"/>
+      <w:r>
+        <w:rPr>
+          <w:sz w:val="20"/>
+          <w:szCs w:val="20"/>
+        </w:rPr>
+        <w:t xml:space="preserve">, and returns true if it is hot outside and if </w:t>
+      </w:r>
+      <w:proofErr w:type="spellStart"/>
+      <w:r>
+        <w:rPr>
+          <w:sz w:val="20"/>
+          <w:szCs w:val="20"/>
+        </w:rPr>
+        <w:t>moneyInPocket</w:t>
+      </w:r>
+      <w:proofErr w:type="spellEnd"/>
+      <w:r>
+        <w:rPr>
+          <w:sz w:val="20"/>
+          <w:szCs w:val="20"/>
+        </w:rPr>
+        <w:t xml:space="preserve"> is greater than 10.50.</w:t>
+      </w:r>
+    </w:p>
+    <w:p>
+      <w:pPr>
+        <w:pStyle w:val="ListParagraph"/>
+        <w:rPr>
+          <w:sz w:val="20"/>
+          <w:szCs w:val="20"/>
+        </w:rPr>
+      </w:pPr>
+      <w:r>
+        <w:rPr>
+          <w:sz w:val="20"/>
+          <w:szCs w:val="20"/>
+        </w:rPr>
+        <w:t xml:space="preserve">public static </w:t>
+      </w:r>
+      <w:proofErr w:type="spellStart"/>
+      <w:r>
+        <w:rPr>
+          <w:sz w:val="20"/>
+          <w:szCs w:val="20"/>
+        </w:rPr>
+        <w:t>boolean</w:t>
+      </w:r>
+      <w:proofErr w:type="spellEnd"/>
+      <w:r>
+        <w:rPr>
+          <w:sz w:val="20"/>
+          <w:szCs w:val="20"/>
+        </w:rPr>
+        <w:t xml:space="preserve"> </w:t>
+      </w:r>
+      <w:proofErr w:type="spellStart"/>
+      <w:proofErr w:type="gramStart"/>
+      <w:r>
+        <w:rPr>
+          <w:sz w:val="20"/>
+          <w:szCs w:val="20"/>
+        </w:rPr>
+        <w:t>willBuyDrink</w:t>
+      </w:r>
+      <w:proofErr w:type="spellEnd"/>
+      <w:r>
+        <w:rPr>
+          <w:sz w:val="20"/>
+          <w:szCs w:val="20"/>
+        </w:rPr>
+        <w:t>(</w:t>
+      </w:r>
+      <w:proofErr w:type="spellStart"/>
+      <w:proofErr w:type="gramEnd"/>
+      <w:r>
+        <w:rPr>
+          <w:sz w:val="20"/>
+          <w:szCs w:val="20"/>
+        </w:rPr>
+        <w:t>boolean</w:t>
+      </w:r>
+      <w:proofErr w:type="spellEnd"/>
+      <w:r>
+        <w:rPr>
+          <w:sz w:val="20"/>
+          <w:szCs w:val="20"/>
+        </w:rPr>
+        <w:t xml:space="preserve"> </w:t>
+      </w:r>
+      <w:proofErr w:type="spellStart"/>
+      <w:r>
+        <w:rPr>
+          <w:sz w:val="20"/>
+          <w:szCs w:val="20"/>
+        </w:rPr>
+        <w:t>isHotOutside</w:t>
+      </w:r>
+      <w:proofErr w:type="spellEnd"/>
+      <w:r>
+        <w:rPr>
+          <w:sz w:val="20"/>
+          <w:szCs w:val="20"/>
+        </w:rPr>
+        <w:t xml:space="preserve">, double </w:t>
+      </w:r>
+      <w:proofErr w:type="spellStart"/>
+      <w:r>
+        <w:rPr>
+          <w:sz w:val="20"/>
+          <w:szCs w:val="20"/>
+        </w:rPr>
+        <w:t>moneyInPocket</w:t>
+      </w:r>
+      <w:proofErr w:type="spellEnd"/>
+      <w:r>
+        <w:rPr>
+          <w:sz w:val="20"/>
+          <w:szCs w:val="20"/>
+        </w:rPr>
+        <w:t>) {</w:t>
+      </w:r>
+    </w:p>
+    <w:p>
+      <w:pPr>
+        <w:pStyle w:val="ListParagraph"/>
+        <w:rPr>
+          <w:sz w:val="20"/>
+          <w:szCs w:val="20"/>
+        </w:rPr>
+      </w:pPr>
+      <w:r>
+        <w:rPr>
+          <w:sz w:val="20"/>
+          <w:szCs w:val="20"/>
+        </w:rPr>
+        <w:tab/>
+        <w:t>if (</w:t>
+      </w:r>
+      <w:proofErr w:type="spellStart"/>
+      <w:r>
+        <w:rPr>
+          <w:sz w:val="20"/>
+          <w:szCs w:val="20"/>
+        </w:rPr>
+        <w:t>isHotOutside</w:t>
+      </w:r>
+      <w:proofErr w:type="spellEnd"/>
+      <w:r>
+        <w:rPr>
+          <w:sz w:val="20"/>
+          <w:szCs w:val="20"/>
+        </w:rPr>
+        <w:t xml:space="preserve"> &amp;&amp; </w:t>
+      </w:r>
+      <w:proofErr w:type="spellStart"/>
+      <w:r>
+        <w:rPr>
+          <w:sz w:val="20"/>
+          <w:szCs w:val="20"/>
+        </w:rPr>
+        <w:t>moneyInPocket</w:t>
+      </w:r>
+      <w:proofErr w:type="spellEnd"/>
+      <w:r>
+        <w:rPr>
+          <w:sz w:val="20"/>
+          <w:szCs w:val="20"/>
+        </w:rPr>
+        <w:t xml:space="preserve"> &gt; 10.50) {</w:t>
+      </w:r>
+    </w:p>
+    <w:p>
+      <w:pPr>
+        <w:pStyle w:val="ListParagraph"/>
+        <w:rPr>
+          <w:sz w:val="20"/>
+          <w:szCs w:val="20"/>
+        </w:rPr>
+      </w:pPr>
+      <w:r>
+        <w:rPr>
+          <w:sz w:val="20"/>
+          <w:szCs w:val="20"/>
+        </w:rPr>
+        <w:tab/>
+      </w:r>
+      <w:r>
+        <w:rPr>
+          <w:sz w:val="20"/>
+          <w:szCs w:val="20"/>
+        </w:rPr>
+        <w:tab/>
+        <w:t>return true;</w:t>
+      </w:r>
+    </w:p>
+    <w:p>
+      <w:pPr>
+        <w:pStyle w:val="ListParagraph"/>
+        <w:rPr>
+          <w:sz w:val="20"/>
+          <w:szCs w:val="20"/>
+        </w:rPr>
+      </w:pPr>
+      <w:r>
+        <w:rPr>
+          <w:sz w:val="20"/>
+          <w:szCs w:val="20"/>
+        </w:rPr>
+        <w:tab/>
+        <w:t>} else {</w:t>
+      </w:r>
+    </w:p>
+    <w:p>
+      <w:pPr>
+        <w:pStyle w:val="ListParagraph"/>
+        <w:rPr>
+          <w:sz w:val="20"/>
+          <w:szCs w:val="20"/>
+        </w:rPr>
+      </w:pPr>
+      <w:r>
+        <w:rPr>
+          <w:sz w:val="20"/>
+          <w:szCs w:val="20"/>
+        </w:rPr>
+        <w:tab/>
+      </w:r>
+      <w:r>
+        <w:rPr>
+          <w:sz w:val="20"/>
+          <w:szCs w:val="20"/>
+        </w:rPr>
+        <w:tab/>
+        <w:t>return false;</w:t>
+      </w:r>
+    </w:p>
+    <w:p>
+      <w:pPr>
+        <w:pStyle w:val="ListParagraph"/>
+        <w:rPr>
+          <w:sz w:val="20"/>
+          <w:szCs w:val="20"/>
+        </w:rPr>
+      </w:pPr>
+      <w:r>
+        <w:rPr>
+          <w:sz w:val="20"/>
+          <w:szCs w:val="20"/>
+        </w:rPr>
+        <w:tab/>
+        <w:t>}</w:t>
+      </w:r>
+    </w:p>
+    <w:p>
+      <w:pPr>
+        <w:pStyle w:val="ListParagraph"/>
+        <w:rPr>
+          <w:sz w:val="20"/>
+          <w:szCs w:val="20"/>
+        </w:rPr>
+      </w:pPr>
+      <w:r>
+        <w:rPr>
+          <w:sz w:val="20"/>
+          <w:szCs w:val="20"/>
+        </w:rPr>
+        <w:lastRenderedPageBreak/>
+        <w:t>}</w:t>
+      </w:r>
+    </w:p>
+    <w:p>
+      <w:pPr>
+        <w:pStyle w:val="ListParagraph"/>
+        <w:rPr>
+          <w:sz w:val="20"/>
+          <w:szCs w:val="20"/>
+        </w:rPr>
+      </w:pPr>
+      <w:r>
+        <w:rPr>
+          <w:sz w:val="20"/>
+          <w:szCs w:val="20"/>
+        </w:rPr>
+        <w:tab/>
+      </w:r>
+    </w:p>
+    <w:p>
+      <w:pPr>
+        <w:pStyle w:val="ListParagraph"/>
+        <w:rPr>
+          <w:sz w:val="20"/>
+          <w:szCs w:val="20"/>
+        </w:rPr>
+      </w:pPr>
+      <w:r>
+        <w:rPr>
+          <w:sz w:val="20"/>
+          <w:szCs w:val="20"/>
+        </w:rPr>
+        <w:t>13.</w:t>
+      </w:r>
+      <w:r>
+        <w:rPr>
+          <w:sz w:val="20"/>
+          <w:szCs w:val="20"/>
+        </w:rPr>
+        <w:t xml:space="preserve"> </w:t>
+      </w:r>
+      <w:r>
+        <w:rPr>
+          <w:sz w:val="20"/>
+          <w:szCs w:val="20"/>
+        </w:rPr>
+        <w:t>Create a method of your own that solves a problem. In comments, write what the method does and why you created it.</w:t>
+      </w:r>
+    </w:p>
+    <w:p>
+      <w:pPr>
+        <w:pStyle w:val="ListParagraph"/>
+        <w:rPr>
+          <w:sz w:val="20"/>
+          <w:szCs w:val="20"/>
+        </w:rPr>
+      </w:pPr>
+      <w:r>
+        <w:rPr>
+          <w:sz w:val="20"/>
+          <w:szCs w:val="20"/>
+        </w:rPr>
+        <w:t xml:space="preserve">//This method searches for a specified string in an array of strings. Useful when looking up a name in a list. </w:t>
+      </w:r>
+    </w:p>
+    <w:p>
+      <w:pPr>
+        <w:pStyle w:val="ListParagraph"/>
+        <w:rPr>
+          <w:sz w:val="20"/>
+          <w:szCs w:val="20"/>
+        </w:rPr>
+      </w:pPr>
+      <w:r>
+        <w:rPr>
+          <w:sz w:val="20"/>
+          <w:szCs w:val="20"/>
+        </w:rPr>
+        <w:t xml:space="preserve">public static </w:t>
+      </w:r>
+      <w:proofErr w:type="spellStart"/>
+      <w:r>
+        <w:rPr>
+          <w:sz w:val="20"/>
+          <w:szCs w:val="20"/>
+        </w:rPr>
+        <w:t>boolean</w:t>
+      </w:r>
+      <w:proofErr w:type="spellEnd"/>
+      <w:r>
+        <w:rPr>
+          <w:sz w:val="20"/>
+          <w:szCs w:val="20"/>
+        </w:rPr>
+        <w:t xml:space="preserve"> </w:t>
+      </w:r>
+      <w:proofErr w:type="spellStart"/>
+      <w:proofErr w:type="gramStart"/>
+      <w:r>
+        <w:rPr>
+          <w:sz w:val="20"/>
+          <w:szCs w:val="20"/>
+        </w:rPr>
+        <w:t>isString</w:t>
+      </w:r>
+      <w:proofErr w:type="spellEnd"/>
+      <w:r>
+        <w:rPr>
+          <w:sz w:val="20"/>
+          <w:szCs w:val="20"/>
+        </w:rPr>
+        <w:t>(</w:t>
+      </w:r>
+      <w:proofErr w:type="gramEnd"/>
+      <w:r>
+        <w:rPr>
+          <w:sz w:val="20"/>
+          <w:szCs w:val="20"/>
+        </w:rPr>
+        <w:t>String[] strings, String string) {</w:t>
+      </w:r>
+    </w:p>
+    <w:p>
+      <w:pPr>
+        <w:pStyle w:val="ListParagraph"/>
+        <w:rPr>
+          <w:sz w:val="20"/>
+          <w:szCs w:val="20"/>
+        </w:rPr>
+      </w:pPr>
+      <w:r>
+        <w:rPr>
+          <w:sz w:val="20"/>
+          <w:szCs w:val="20"/>
+        </w:rPr>
+        <w:tab/>
+      </w:r>
+      <w:proofErr w:type="spellStart"/>
+      <w:r>
+        <w:rPr>
+          <w:sz w:val="20"/>
+          <w:szCs w:val="20"/>
+        </w:rPr>
+        <w:t>boolean</w:t>
+      </w:r>
+      <w:proofErr w:type="spellEnd"/>
+      <w:r>
+        <w:rPr>
+          <w:sz w:val="20"/>
+          <w:szCs w:val="20"/>
+        </w:rPr>
+        <w:t xml:space="preserve"> </w:t>
+      </w:r>
+      <w:proofErr w:type="spellStart"/>
+      <w:r>
+        <w:rPr>
+          <w:sz w:val="20"/>
+          <w:szCs w:val="20"/>
+        </w:rPr>
+        <w:t>tf</w:t>
+      </w:r>
+      <w:proofErr w:type="spellEnd"/>
+      <w:r>
+        <w:rPr>
+          <w:sz w:val="20"/>
+          <w:szCs w:val="20"/>
+        </w:rPr>
+        <w:t xml:space="preserve"> = false;</w:t>
+      </w:r>
+    </w:p>
+    <w:p>
+      <w:pPr>
+        <w:pStyle w:val="ListParagraph"/>
+        <w:rPr>
+          <w:sz w:val="20"/>
+          <w:szCs w:val="20"/>
+        </w:rPr>
+      </w:pPr>
+      <w:r>
+        <w:rPr>
+          <w:sz w:val="20"/>
+          <w:szCs w:val="20"/>
+        </w:rPr>
+        <w:tab/>
+        <w:t xml:space="preserve">for (String </w:t>
+      </w:r>
+      <w:proofErr w:type="gramStart"/>
+      <w:r>
+        <w:rPr>
+          <w:sz w:val="20"/>
+          <w:szCs w:val="20"/>
+        </w:rPr>
+        <w:t>str :</w:t>
+      </w:r>
+      <w:proofErr w:type="gramEnd"/>
+      <w:r>
+        <w:rPr>
+          <w:sz w:val="20"/>
+          <w:szCs w:val="20"/>
+        </w:rPr>
+        <w:t xml:space="preserve"> strings) {</w:t>
+      </w:r>
+    </w:p>
+    <w:p>
+      <w:pPr>
+        <w:pStyle w:val="ListParagraph"/>
+        <w:rPr>
+          <w:sz w:val="20"/>
+          <w:szCs w:val="20"/>
+        </w:rPr>
+      </w:pPr>
+      <w:r>
+        <w:rPr>
+          <w:sz w:val="20"/>
+          <w:szCs w:val="20"/>
+        </w:rPr>
+        <w:tab/>
+      </w:r>
+      <w:r>
+        <w:rPr>
+          <w:sz w:val="20"/>
+          <w:szCs w:val="20"/>
+        </w:rPr>
+        <w:tab/>
+        <w:t>if (</w:t>
+      </w:r>
+      <w:proofErr w:type="spellStart"/>
+      <w:proofErr w:type="gramStart"/>
+      <w:r>
+        <w:rPr>
+          <w:sz w:val="20"/>
+          <w:szCs w:val="20"/>
+        </w:rPr>
+        <w:t>str.equals</w:t>
+      </w:r>
+      <w:proofErr w:type="spellEnd"/>
+      <w:proofErr w:type="gramEnd"/>
+      <w:r>
+        <w:rPr>
+          <w:sz w:val="20"/>
+          <w:szCs w:val="20"/>
+        </w:rPr>
+        <w:t>(string)) {</w:t>
+      </w:r>
+    </w:p>
+    <w:p>
+      <w:pPr>
+        <w:pStyle w:val="ListParagraph"/>
+        <w:rPr>
+          <w:sz w:val="20"/>
+          <w:szCs w:val="20"/>
+        </w:rPr>
+      </w:pPr>
+      <w:r>
+        <w:rPr>
+          <w:sz w:val="20"/>
+          <w:szCs w:val="20"/>
+        </w:rPr>
+        <w:tab/>
+      </w:r>
+      <w:r>
+        <w:rPr>
+          <w:sz w:val="20"/>
+          <w:szCs w:val="20"/>
+        </w:rPr>
+        <w:tab/>
+      </w:r>
+      <w:r>
+        <w:rPr>
+          <w:sz w:val="20"/>
+          <w:szCs w:val="20"/>
+        </w:rPr>
+        <w:tab/>
+      </w:r>
+      <w:proofErr w:type="spellStart"/>
+      <w:r>
+        <w:rPr>
+          <w:sz w:val="20"/>
+          <w:szCs w:val="20"/>
+        </w:rPr>
+        <w:t>tf</w:t>
+      </w:r>
+      <w:proofErr w:type="spellEnd"/>
+      <w:r>
+        <w:rPr>
+          <w:sz w:val="20"/>
+          <w:szCs w:val="20"/>
+        </w:rPr>
+        <w:t xml:space="preserve"> = true;</w:t>
+      </w:r>
+    </w:p>
+    <w:p>
+      <w:pPr>
+        <w:pStyle w:val="ListParagraph"/>
+        <w:rPr>
+          <w:sz w:val="20"/>
+          <w:szCs w:val="20"/>
+        </w:rPr>
+      </w:pPr>
+      <w:r>
+        <w:rPr>
+          <w:sz w:val="20"/>
+          <w:szCs w:val="20"/>
+        </w:rPr>
+        <w:tab/>
+      </w:r>
+      <w:r>
+        <w:rPr>
+          <w:sz w:val="20"/>
+          <w:szCs w:val="20"/>
+        </w:rPr>
+        <w:tab/>
+        <w:t xml:space="preserve">} </w:t>
+      </w:r>
+    </w:p>
+    <w:p>
+      <w:pPr>
+        <w:pStyle w:val="ListParagraph"/>
+        <w:rPr>
+          <w:sz w:val="20"/>
+          <w:szCs w:val="20"/>
+        </w:rPr>
+      </w:pPr>
+      <w:r>
+        <w:rPr>
+          <w:sz w:val="20"/>
+          <w:szCs w:val="20"/>
+        </w:rPr>
+        <w:tab/>
+        <w:t>}</w:t>
+      </w:r>
+    </w:p>
+    <w:p>
+      <w:pPr>
+        <w:pStyle w:val="ListParagraph"/>
+        <w:rPr>
+          <w:sz w:val="20"/>
+          <w:szCs w:val="20"/>
+        </w:rPr>
+      </w:pPr>
+      <w:r>
+        <w:rPr>
+          <w:sz w:val="20"/>
+          <w:szCs w:val="20"/>
+        </w:rPr>
+        <w:tab/>
+        <w:t xml:space="preserve">return </w:t>
+      </w:r>
+      <w:proofErr w:type="spellStart"/>
+      <w:r>
+        <w:rPr>
+          <w:sz w:val="20"/>
+          <w:szCs w:val="20"/>
+        </w:rPr>
+        <w:t>tf</w:t>
+      </w:r>
+      <w:proofErr w:type="spellEnd"/>
+      <w:r>
+        <w:rPr>
+          <w:sz w:val="20"/>
+          <w:szCs w:val="20"/>
+        </w:rPr>
+        <w:t>;</w:t>
+      </w:r>
+    </w:p>
+    <w:p>
+      <w:pPr>
+        <w:pStyle w:val="ListParagraph"/>
+        <w:rPr>
+          <w:sz w:val="20"/>
+          <w:szCs w:val="20"/>
+        </w:rPr>
+      </w:pPr>
+      <w:r>
+        <w:rPr>
+          <w:sz w:val="20"/>
+          <w:szCs w:val="20"/>
+        </w:rPr>
+        <w:t>}</w:t>
+      </w:r>
+      <w:bookmarkStart w:id="1" w:name="_GoBack"/>
+      <w:bookmarkEnd w:id="1"/>
     </w:p>
     <w:sectPr>
       <w:headerReference w:type="default" r:id="rId7"/>
@@ -1447,7 +5746,7 @@
 </file>
 
 <file path=word/endnotes.xml><?xml version="1.0" encoding="utf-8"?>
-<w:endnotes xmlns:wpc="http://schemas.microsoft.com/office/word/2010/wordprocessingCanvas" xmlns:cx="http://schemas.microsoft.com/office/drawing/2014/chartex" xmlns:cx1="http://schemas.microsoft.com/office/drawing/2015/9/8/chartex" xmlns:cx2="http://schemas.microsoft.com/office/drawing/2015/10/21/chartex" xmlns:cx3="http://schemas.microsoft.com/office/drawing/2016/5/9/chartex" xmlns:cx4="http://schemas.microsoft.com/office/drawing/2016/5/10/chartex" xmlns:cx5="http://schemas.microsoft.com/office/drawing/2016/5/11/chartex" xmlns:cx6="http://schemas.microsoft.com/office/drawing/2016/5/12/chartex" xmlns:cx7="http://schemas.microsoft.com/office/drawing/2016/5/13/chartex" xmlns:cx8="http://schemas.microsoft.com/office/drawing/2016/5/14/chartex" xmlns:mc="http://schemas.openxmlformats.org/markup-compatibility/2006" xmlns:aink="http://schemas.microsoft.com/office/drawing/2016/ink" xmlns:am3d="http://schemas.microsoft.com/office/drawing/2017/model3d" xmlns:o="urn:schemas-microsoft-com:office:office" xmlns:oel="http://schemas.microsoft.com/office/2019/extlst" xmlns:r="http://schemas.openxmlformats.org/officeDocument/2006/relationships" xmlns:m="http://schemas.openxmlformats.org/officeDocument/2006/math" xmlns:v="urn:schemas-microsoft-com:vml" xmlns:wp14="http://schemas.microsoft.com/office/word/2010/wordprocessingDrawing" xmlns:wp="http://schemas.openxmlformats.org/drawingml/2006/wordprocessingDrawing" xmlns:w10="urn:schemas-microsoft-com:office:word" xmlns:w="http://schemas.openxmlformats.org/wordprocessingml/2006/main" xmlns:w14="http://schemas.microsoft.com/office/word/2010/wordml" xmlns:w15="http://schemas.microsoft.com/office/word/2012/wordml" xmlns:w16cex="http://schemas.microsoft.com/office/word/2018/wordml/cex" xmlns:w16cid="http://schemas.microsoft.com/office/word/2016/wordml/cid" xmlns:w16="http://schemas.microsoft.com/office/word/2018/wordml" xmlns:w16sdtdh="http://schemas.microsoft.com/office/word/2020/wordml/sdtdatahash" xmlns:w16se="http://schemas.microsoft.com/office/word/2015/wordml/symex" xmlns:wpg="http://schemas.microsoft.com/office/word/2010/wordprocessingGroup" xmlns:wpi="http://schemas.microsoft.com/office/word/2010/wordprocessingInk" xmlns:wne="http://schemas.microsoft.com/office/word/2006/wordml" xmlns:wps="http://schemas.microsoft.com/office/word/2010/wordprocessingShape" mc:Ignorable="w14 w15 w16se w16cid w16 w16cex w16sdtdh wp14">
+<w:endnotes xmlns:wpc="http://schemas.microsoft.com/office/word/2010/wordprocessingCanvas" xmlns:cx="http://schemas.microsoft.com/office/drawing/2014/chartex" xmlns:cx1="http://schemas.microsoft.com/office/drawing/2015/9/8/chartex" xmlns:cx2="http://schemas.microsoft.com/office/drawing/2015/10/21/chartex" xmlns:cx3="http://schemas.microsoft.com/office/drawing/2016/5/9/chartex" xmlns:cx4="http://schemas.microsoft.com/office/drawing/2016/5/10/chartex" xmlns:cx5="http://schemas.microsoft.com/office/drawing/2016/5/11/chartex" xmlns:cx6="http://schemas.microsoft.com/office/drawing/2016/5/12/chartex" xmlns:cx7="http://schemas.microsoft.com/office/drawing/2016/5/13/chartex" xmlns:cx8="http://schemas.microsoft.com/office/drawing/2016/5/14/chartex" xmlns:mc="http://schemas.openxmlformats.org/markup-compatibility/2006" xmlns:aink="http://schemas.microsoft.com/office/drawing/2016/ink" xmlns:am3d="http://schemas.microsoft.com/office/drawing/2017/model3d" xmlns:o="urn:schemas-microsoft-com:office:office" xmlns:r="http://schemas.openxmlformats.org/officeDocument/2006/relationships" xmlns:m="http://schemas.openxmlformats.org/officeDocument/2006/math" xmlns:v="urn:schemas-microsoft-com:vml" xmlns:wp14="http://schemas.microsoft.com/office/word/2010/wordprocessingDrawing" xmlns:wp="http://schemas.openxmlformats.org/drawingml/2006/wordprocessingDrawing" xmlns:w10="urn:schemas-microsoft-com:office:word" xmlns:w="http://schemas.openxmlformats.org/wordprocessingml/2006/main" xmlns:w14="http://schemas.microsoft.com/office/word/2010/wordml" xmlns:w15="http://schemas.microsoft.com/office/word/2012/wordml" xmlns:w16cid="http://schemas.microsoft.com/office/word/2016/wordml/cid" xmlns:w16se="http://schemas.microsoft.com/office/word/2015/wordml/symex" xmlns:wpg="http://schemas.microsoft.com/office/word/2010/wordprocessingGroup" xmlns:wpi="http://schemas.microsoft.com/office/word/2010/wordprocessingInk" xmlns:wne="http://schemas.microsoft.com/office/word/2006/wordml" xmlns:wps="http://schemas.microsoft.com/office/word/2010/wordprocessingShape" mc:Ignorable="w14 w15 w16se w16cid wp14">
   <w:endnote w:type="separator" w:id="-1">
     <w:p>
       <w:r>
@@ -1466,14 +5765,11 @@
 </file>
 
 <file path=word/footer1.xml><?xml version="1.0" encoding="utf-8"?>
-<w:ftr xmlns:wpc="http://schemas.microsoft.com/office/word/2010/wordprocessingCanvas" xmlns:cx="http://schemas.microsoft.com/office/drawing/2014/chartex" xmlns:cx1="http://schemas.microsoft.com/office/drawing/2015/9/8/chartex" xmlns:cx2="http://schemas.microsoft.com/office/drawing/2015/10/21/chartex" xmlns:cx3="http://schemas.microsoft.com/office/drawing/2016/5/9/chartex" xmlns:cx4="http://schemas.microsoft.com/office/drawing/2016/5/10/chartex" xmlns:cx5="http://schemas.microsoft.com/office/drawing/2016/5/11/chartex" xmlns:cx6="http://schemas.microsoft.com/office/drawing/2016/5/12/chartex" xmlns:cx7="http://schemas.microsoft.com/office/drawing/2016/5/13/chartex" xmlns:cx8="http://schemas.microsoft.com/office/drawing/2016/5/14/chartex" xmlns:mc="http://schemas.openxmlformats.org/markup-compatibility/2006" xmlns:aink="http://schemas.microsoft.com/office/drawing/2016/ink" xmlns:am3d="http://schemas.microsoft.com/office/drawing/2017/model3d" xmlns:o="urn:schemas-microsoft-com:office:office" xmlns:oel="http://schemas.microsoft.com/office/2019/extlst" xmlns:r="http://schemas.openxmlformats.org/officeDocument/2006/relationships" xmlns:m="http://schemas.openxmlformats.org/officeDocument/2006/math" xmlns:v="urn:schemas-microsoft-com:vml" xmlns:wp14="http://schemas.microsoft.com/office/word/2010/wordprocessingDrawing" xmlns:wp="http://schemas.openxmlformats.org/drawingml/2006/wordprocessingDrawing" xmlns:w10="urn:schemas-microsoft-com:office:word" xmlns:w="http://schemas.openxmlformats.org/wordprocessingml/2006/main" xmlns:w14="http://schemas.microsoft.com/office/word/2010/wordml" xmlns:w15="http://schemas.microsoft.com/office/word/2012/wordml" xmlns:w16cex="http://schemas.microsoft.com/office/word/2018/wordml/cex" xmlns:w16cid="http://schemas.microsoft.com/office/word/2016/wordml/cid" xmlns:w16="http://schemas.microsoft.com/office/word/2018/wordml" xmlns:w16sdtdh="http://schemas.microsoft.com/office/word/2020/wordml/sdtdatahash" xmlns:w16se="http://schemas.microsoft.com/office/word/2015/wordml/symex" xmlns:wpg="http://schemas.microsoft.com/office/word/2010/wordprocessingGroup" xmlns:wpi="http://schemas.microsoft.com/office/word/2010/wordprocessingInk" xmlns:wne="http://schemas.microsoft.com/office/word/2006/wordml" xmlns:wps="http://schemas.microsoft.com/office/word/2010/wordprocessingShape" mc:Ignorable="w14 w15 w16se w16cid w16 w16cex w16sdtdh wp14">
+<w:ftr xmlns:wpc="http://schemas.microsoft.com/office/word/2010/wordprocessingCanvas" xmlns:cx="http://schemas.microsoft.com/office/drawing/2014/chartex" xmlns:cx1="http://schemas.microsoft.com/office/drawing/2015/9/8/chartex" xmlns:cx2="http://schemas.microsoft.com/office/drawing/2015/10/21/chartex" xmlns:cx3="http://schemas.microsoft.com/office/drawing/2016/5/9/chartex" xmlns:cx4="http://schemas.microsoft.com/office/drawing/2016/5/10/chartex" xmlns:cx5="http://schemas.microsoft.com/office/drawing/2016/5/11/chartex" xmlns:cx6="http://schemas.microsoft.com/office/drawing/2016/5/12/chartex" xmlns:cx7="http://schemas.microsoft.com/office/drawing/2016/5/13/chartex" xmlns:cx8="http://schemas.microsoft.com/office/drawing/2016/5/14/chartex" xmlns:mc="http://schemas.openxmlformats.org/markup-compatibility/2006" xmlns:aink="http://schemas.microsoft.com/office/drawing/2016/ink" xmlns:am3d="http://schemas.microsoft.com/office/drawing/2017/model3d" xmlns:o="urn:schemas-microsoft-com:office:office" xmlns:r="http://schemas.openxmlformats.org/officeDocument/2006/relationships" xmlns:m="http://schemas.openxmlformats.org/officeDocument/2006/math" xmlns:v="urn:schemas-microsoft-com:vml" xmlns:wp14="http://schemas.microsoft.com/office/word/2010/wordprocessingDrawing" xmlns:wp="http://schemas.openxmlformats.org/drawingml/2006/wordprocessingDrawing" xmlns:w10="urn:schemas-microsoft-com:office:word" xmlns:w="http://schemas.openxmlformats.org/wordprocessingml/2006/main" xmlns:w14="http://schemas.microsoft.com/office/word/2010/wordml" xmlns:w15="http://schemas.microsoft.com/office/word/2012/wordml" xmlns:w16cid="http://schemas.microsoft.com/office/word/2016/wordml/cid" xmlns:w16se="http://schemas.microsoft.com/office/word/2015/wordml/symex" xmlns:wpg="http://schemas.microsoft.com/office/word/2010/wordprocessingGroup" xmlns:wpi="http://schemas.microsoft.com/office/word/2010/wordprocessingInk" xmlns:wne="http://schemas.microsoft.com/office/word/2006/wordml" xmlns:wps="http://schemas.microsoft.com/office/word/2010/wordprocessingShape" mc:Ignorable="w14 w15 w16se w16cid wp14">
   <w:p>
     <w:pPr>
       <w:pStyle w:val="HeaderFooter"/>
       <w:jc w:val="center"/>
-      <w:rPr>
-        <w:rFonts w:hint="eastAsia"/>
-      </w:rPr>
     </w:pPr>
     <w:r>
       <w:rPr>
@@ -1498,7 +5794,6 @@
     </w:r>
     <w:r>
       <w:rPr>
-        <w:rFonts w:hint="eastAsia"/>
         <w:sz w:val="22"/>
         <w:szCs w:val="22"/>
       </w:rPr>
@@ -1543,7 +5838,6 @@
     </w:r>
     <w:r>
       <w:rPr>
-        <w:rFonts w:hint="eastAsia"/>
         <w:sz w:val="22"/>
         <w:szCs w:val="22"/>
       </w:rPr>
@@ -1570,7 +5864,7 @@
 </file>
 
 <file path=word/footnotes.xml><?xml version="1.0" encoding="utf-8"?>
-<w:footnotes xmlns:wpc="http://schemas.microsoft.com/office/word/2010/wordprocessingCanvas" xmlns:cx="http://schemas.microsoft.com/office/drawing/2014/chartex" xmlns:cx1="http://schemas.microsoft.com/office/drawing/2015/9/8/chartex" xmlns:cx2="http://schemas.microsoft.com/office/drawing/2015/10/21/chartex" xmlns:cx3="http://schemas.microsoft.com/office/drawing/2016/5/9/chartex" xmlns:cx4="http://schemas.microsoft.com/office/drawing/2016/5/10/chartex" xmlns:cx5="http://schemas.microsoft.com/office/drawing/2016/5/11/chartex" xmlns:cx6="http://schemas.microsoft.com/office/drawing/2016/5/12/chartex" xmlns:cx7="http://schemas.microsoft.com/office/drawing/2016/5/13/chartex" xmlns:cx8="http://schemas.microsoft.com/office/drawing/2016/5/14/chartex" xmlns:mc="http://schemas.openxmlformats.org/markup-compatibility/2006" xmlns:aink="http://schemas.microsoft.com/office/drawing/2016/ink" xmlns:am3d="http://schemas.microsoft.com/office/drawing/2017/model3d" xmlns:o="urn:schemas-microsoft-com:office:office" xmlns:oel="http://schemas.microsoft.com/office/2019/extlst" xmlns:r="http://schemas.openxmlformats.org/officeDocument/2006/relationships" xmlns:m="http://schemas.openxmlformats.org/officeDocument/2006/math" xmlns:v="urn:schemas-microsoft-com:vml" xmlns:wp14="http://schemas.microsoft.com/office/word/2010/wordprocessingDrawing" xmlns:wp="http://schemas.openxmlformats.org/drawingml/2006/wordprocessingDrawing" xmlns:w10="urn:schemas-microsoft-com:office:word" xmlns:w="http://schemas.openxmlformats.org/wordprocessingml/2006/main" xmlns:w14="http://schemas.microsoft.com/office/word/2010/wordml" xmlns:w15="http://schemas.microsoft.com/office/word/2012/wordml" xmlns:w16cex="http://schemas.microsoft.com/office/word/2018/wordml/cex" xmlns:w16cid="http://schemas.microsoft.com/office/word/2016/wordml/cid" xmlns:w16="http://schemas.microsoft.com/office/word/2018/wordml" xmlns:w16sdtdh="http://schemas.microsoft.com/office/word/2020/wordml/sdtdatahash" xmlns:w16se="http://schemas.microsoft.com/office/word/2015/wordml/symex" xmlns:wpg="http://schemas.microsoft.com/office/word/2010/wordprocessingGroup" xmlns:wpi="http://schemas.microsoft.com/office/word/2010/wordprocessingInk" xmlns:wne="http://schemas.microsoft.com/office/word/2006/wordml" xmlns:wps="http://schemas.microsoft.com/office/word/2010/wordprocessingShape" mc:Ignorable="w14 w15 w16se w16cid w16 w16cex w16sdtdh wp14">
+<w:footnotes xmlns:wpc="http://schemas.microsoft.com/office/word/2010/wordprocessingCanvas" xmlns:cx="http://schemas.microsoft.com/office/drawing/2014/chartex" xmlns:cx1="http://schemas.microsoft.com/office/drawing/2015/9/8/chartex" xmlns:cx2="http://schemas.microsoft.com/office/drawing/2015/10/21/chartex" xmlns:cx3="http://schemas.microsoft.com/office/drawing/2016/5/9/chartex" xmlns:cx4="http://schemas.microsoft.com/office/drawing/2016/5/10/chartex" xmlns:cx5="http://schemas.microsoft.com/office/drawing/2016/5/11/chartex" xmlns:cx6="http://schemas.microsoft.com/office/drawing/2016/5/12/chartex" xmlns:cx7="http://schemas.microsoft.com/office/drawing/2016/5/13/chartex" xmlns:cx8="http://schemas.microsoft.com/office/drawing/2016/5/14/chartex" xmlns:mc="http://schemas.openxmlformats.org/markup-compatibility/2006" xmlns:aink="http://schemas.microsoft.com/office/drawing/2016/ink" xmlns:am3d="http://schemas.microsoft.com/office/drawing/2017/model3d" xmlns:o="urn:schemas-microsoft-com:office:office" xmlns:r="http://schemas.openxmlformats.org/officeDocument/2006/relationships" xmlns:m="http://schemas.openxmlformats.org/officeDocument/2006/math" xmlns:v="urn:schemas-microsoft-com:vml" xmlns:wp14="http://schemas.microsoft.com/office/word/2010/wordprocessingDrawing" xmlns:wp="http://schemas.openxmlformats.org/drawingml/2006/wordprocessingDrawing" xmlns:w10="urn:schemas-microsoft-com:office:word" xmlns:w="http://schemas.openxmlformats.org/wordprocessingml/2006/main" xmlns:w14="http://schemas.microsoft.com/office/word/2010/wordml" xmlns:w15="http://schemas.microsoft.com/office/word/2012/wordml" xmlns:w16cid="http://schemas.microsoft.com/office/word/2016/wordml/cid" xmlns:w16se="http://schemas.microsoft.com/office/word/2015/wordml/symex" xmlns:wpg="http://schemas.microsoft.com/office/word/2010/wordprocessingGroup" xmlns:wpi="http://schemas.microsoft.com/office/word/2010/wordprocessingInk" xmlns:wne="http://schemas.microsoft.com/office/word/2006/wordml" xmlns:wps="http://schemas.microsoft.com/office/word/2010/wordprocessingShape" mc:Ignorable="w14 w15 w16se w16cid wp14">
   <w:footnote w:type="separator" w:id="-1">
     <w:p>
       <w:r>
@@ -1589,7 +5883,7 @@
 </file>
 
 <file path=word/header1.xml><?xml version="1.0" encoding="utf-8"?>
-<w:hdr xmlns:wpc="http://schemas.microsoft.com/office/word/2010/wordprocessingCanvas" xmlns:cx="http://schemas.microsoft.com/office/drawing/2014/chartex" xmlns:cx1="http://schemas.microsoft.com/office/drawing/2015/9/8/chartex" xmlns:cx2="http://schemas.microsoft.com/office/drawing/2015/10/21/chartex" xmlns:cx3="http://schemas.microsoft.com/office/drawing/2016/5/9/chartex" xmlns:cx4="http://schemas.microsoft.com/office/drawing/2016/5/10/chartex" xmlns:cx5="http://schemas.microsoft.com/office/drawing/2016/5/11/chartex" xmlns:cx6="http://schemas.microsoft.com/office/drawing/2016/5/12/chartex" xmlns:cx7="http://schemas.microsoft.com/office/drawing/2016/5/13/chartex" xmlns:cx8="http://schemas.microsoft.com/office/drawing/2016/5/14/chartex" xmlns:mc="http://schemas.openxmlformats.org/markup-compatibility/2006" xmlns:aink="http://schemas.microsoft.com/office/drawing/2016/ink" xmlns:am3d="http://schemas.microsoft.com/office/drawing/2017/model3d" xmlns:o="urn:schemas-microsoft-com:office:office" xmlns:oel="http://schemas.microsoft.com/office/2019/extlst" xmlns:r="http://schemas.openxmlformats.org/officeDocument/2006/relationships" xmlns:m="http://schemas.openxmlformats.org/officeDocument/2006/math" xmlns:v="urn:schemas-microsoft-com:vml" xmlns:wp14="http://schemas.microsoft.com/office/word/2010/wordprocessingDrawing" xmlns:wp="http://schemas.openxmlformats.org/drawingml/2006/wordprocessingDrawing" xmlns:w10="urn:schemas-microsoft-com:office:word" xmlns:w="http://schemas.openxmlformats.org/wordprocessingml/2006/main" xmlns:w14="http://schemas.microsoft.com/office/word/2010/wordml" xmlns:w15="http://schemas.microsoft.com/office/word/2012/wordml" xmlns:w16cex="http://schemas.microsoft.com/office/word/2018/wordml/cex" xmlns:w16cid="http://schemas.microsoft.com/office/word/2016/wordml/cid" xmlns:w16="http://schemas.microsoft.com/office/word/2018/wordml" xmlns:w16sdtdh="http://schemas.microsoft.com/office/word/2020/wordml/sdtdatahash" xmlns:w16se="http://schemas.microsoft.com/office/word/2015/wordml/symex" xmlns:wpg="http://schemas.microsoft.com/office/word/2010/wordprocessingGroup" xmlns:wpi="http://schemas.microsoft.com/office/word/2010/wordprocessingInk" xmlns:wne="http://schemas.microsoft.com/office/word/2006/wordml" xmlns:wps="http://schemas.microsoft.com/office/word/2010/wordprocessingShape" mc:Ignorable="w14 w15 w16se w16cid w16 w16cex w16sdtdh wp14">
+<w:hdr xmlns:wpc="http://schemas.microsoft.com/office/word/2010/wordprocessingCanvas" xmlns:cx="http://schemas.microsoft.com/office/drawing/2014/chartex" xmlns:cx1="http://schemas.microsoft.com/office/drawing/2015/9/8/chartex" xmlns:cx2="http://schemas.microsoft.com/office/drawing/2015/10/21/chartex" xmlns:cx3="http://schemas.microsoft.com/office/drawing/2016/5/9/chartex" xmlns:cx4="http://schemas.microsoft.com/office/drawing/2016/5/10/chartex" xmlns:cx5="http://schemas.microsoft.com/office/drawing/2016/5/11/chartex" xmlns:cx6="http://schemas.microsoft.com/office/drawing/2016/5/12/chartex" xmlns:cx7="http://schemas.microsoft.com/office/drawing/2016/5/13/chartex" xmlns:cx8="http://schemas.microsoft.com/office/drawing/2016/5/14/chartex" xmlns:mc="http://schemas.openxmlformats.org/markup-compatibility/2006" xmlns:aink="http://schemas.microsoft.com/office/drawing/2016/ink" xmlns:am3d="http://schemas.microsoft.com/office/drawing/2017/model3d" xmlns:o="urn:schemas-microsoft-com:office:office" xmlns:r="http://schemas.openxmlformats.org/officeDocument/2006/relationships" xmlns:m="http://schemas.openxmlformats.org/officeDocument/2006/math" xmlns:v="urn:schemas-microsoft-com:vml" xmlns:wp14="http://schemas.microsoft.com/office/word/2010/wordprocessingDrawing" xmlns:wp="http://schemas.openxmlformats.org/drawingml/2006/wordprocessingDrawing" xmlns:w10="urn:schemas-microsoft-com:office:word" xmlns:w="http://schemas.openxmlformats.org/wordprocessingml/2006/main" xmlns:w14="http://schemas.microsoft.com/office/word/2010/wordml" xmlns:w15="http://schemas.microsoft.com/office/word/2012/wordml" xmlns:w16cid="http://schemas.microsoft.com/office/word/2016/wordml/cid" xmlns:w16se="http://schemas.microsoft.com/office/word/2015/wordml/symex" xmlns:wpg="http://schemas.microsoft.com/office/word/2010/wordprocessingGroup" xmlns:wpi="http://schemas.microsoft.com/office/word/2010/wordprocessingInk" xmlns:wne="http://schemas.microsoft.com/office/word/2006/wordml" xmlns:wps="http://schemas.microsoft.com/office/word/2010/wordprocessingShape" mc:Ignorable="w14 w15 w16se w16cid wp14">
   <w:p>
     <w:pPr>
       <w:pStyle w:val="Body"/>
@@ -1677,7 +5971,7 @@
 </file>
 
 <file path=word/numbering.xml><?xml version="1.0" encoding="utf-8"?>
-<w:numbering xmlns:wpc="http://schemas.microsoft.com/office/word/2010/wordprocessingCanvas" xmlns:cx="http://schemas.microsoft.com/office/drawing/2014/chartex" xmlns:cx1="http://schemas.microsoft.com/office/drawing/2015/9/8/chartex" xmlns:cx2="http://schemas.microsoft.com/office/drawing/2015/10/21/chartex" xmlns:cx3="http://schemas.microsoft.com/office/drawing/2016/5/9/chartex" xmlns:cx4="http://schemas.microsoft.com/office/drawing/2016/5/10/chartex" xmlns:cx5="http://schemas.microsoft.com/office/drawing/2016/5/11/chartex" xmlns:cx6="http://schemas.microsoft.com/office/drawing/2016/5/12/chartex" xmlns:cx7="http://schemas.microsoft.com/office/drawing/2016/5/13/chartex" xmlns:cx8="http://schemas.microsoft.com/office/drawing/2016/5/14/chartex" xmlns:mc="http://schemas.openxmlformats.org/markup-compatibility/2006" xmlns:aink="http://schemas.microsoft.com/office/drawing/2016/ink" xmlns:am3d="http://schemas.microsoft.com/office/drawing/2017/model3d" xmlns:o="urn:schemas-microsoft-com:office:office" xmlns:oel="http://schemas.microsoft.com/office/2019/extlst" xmlns:r="http://schemas.openxmlformats.org/officeDocument/2006/relationships" xmlns:m="http://schemas.openxmlformats.org/officeDocument/2006/math" xmlns:v="urn:schemas-microsoft-com:vml" xmlns:wp14="http://schemas.microsoft.com/office/word/2010/wordprocessingDrawing" xmlns:wp="http://schemas.openxmlformats.org/drawingml/2006/wordprocessingDrawing" xmlns:w10="urn:schemas-microsoft-com:office:word" xmlns:w="http://schemas.openxmlformats.org/wordprocessingml/2006/main" xmlns:w14="http://schemas.microsoft.com/office/word/2010/wordml" xmlns:w15="http://schemas.microsoft.com/office/word/2012/wordml" xmlns:w16cex="http://schemas.microsoft.com/office/word/2018/wordml/cex" xmlns:w16cid="http://schemas.microsoft.com/office/word/2016/wordml/cid" xmlns:w16="http://schemas.microsoft.com/office/word/2018/wordml" xmlns:w16sdtdh="http://schemas.microsoft.com/office/word/2020/wordml/sdtdatahash" xmlns:w16se="http://schemas.microsoft.com/office/word/2015/wordml/symex" xmlns:wpg="http://schemas.microsoft.com/office/word/2010/wordprocessingGroup" xmlns:wpi="http://schemas.microsoft.com/office/word/2010/wordprocessingInk" xmlns:wne="http://schemas.microsoft.com/office/word/2006/wordml" xmlns:wps="http://schemas.microsoft.com/office/word/2010/wordprocessingShape" mc:Ignorable="w14 w15 w16se w16cid w16 w16cex w16sdtdh wp14">
+<w:numbering xmlns:wpc="http://schemas.microsoft.com/office/word/2010/wordprocessingCanvas" xmlns:cx="http://schemas.microsoft.com/office/drawing/2014/chartex" xmlns:cx1="http://schemas.microsoft.com/office/drawing/2015/9/8/chartex" xmlns:cx2="http://schemas.microsoft.com/office/drawing/2015/10/21/chartex" xmlns:cx3="http://schemas.microsoft.com/office/drawing/2016/5/9/chartex" xmlns:cx4="http://schemas.microsoft.com/office/drawing/2016/5/10/chartex" xmlns:cx5="http://schemas.microsoft.com/office/drawing/2016/5/11/chartex" xmlns:cx6="http://schemas.microsoft.com/office/drawing/2016/5/12/chartex" xmlns:cx7="http://schemas.microsoft.com/office/drawing/2016/5/13/chartex" xmlns:cx8="http://schemas.microsoft.com/office/drawing/2016/5/14/chartex" xmlns:mc="http://schemas.openxmlformats.org/markup-compatibility/2006" xmlns:aink="http://schemas.microsoft.com/office/drawing/2016/ink" xmlns:am3d="http://schemas.microsoft.com/office/drawing/2017/model3d" xmlns:o="urn:schemas-microsoft-com:office:office" xmlns:r="http://schemas.openxmlformats.org/officeDocument/2006/relationships" xmlns:m="http://schemas.openxmlformats.org/officeDocument/2006/math" xmlns:v="urn:schemas-microsoft-com:vml" xmlns:wp14="http://schemas.microsoft.com/office/word/2010/wordprocessingDrawing" xmlns:wp="http://schemas.openxmlformats.org/drawingml/2006/wordprocessingDrawing" xmlns:w10="urn:schemas-microsoft-com:office:word" xmlns:w="http://schemas.openxmlformats.org/wordprocessingml/2006/main" xmlns:w14="http://schemas.microsoft.com/office/word/2010/wordml" xmlns:w15="http://schemas.microsoft.com/office/word/2012/wordml" xmlns:w16cid="http://schemas.microsoft.com/office/word/2016/wordml/cid" xmlns:w16se="http://schemas.microsoft.com/office/word/2015/wordml/symex" xmlns:wpg="http://schemas.microsoft.com/office/word/2010/wordprocessingGroup" xmlns:wpi="http://schemas.microsoft.com/office/word/2010/wordprocessingInk" xmlns:wne="http://schemas.microsoft.com/office/word/2006/wordml" xmlns:wps="http://schemas.microsoft.com/office/word/2010/wordprocessingShape" mc:Ignorable="w14 w15 w16se w16cid wp14">
   <w:abstractNum w:abstractNumId="0" w15:restartNumberingAfterBreak="0">
     <w:nsid w:val="28BF586F"/>
     <w:multiLevelType w:val="hybridMultilevel"/>
@@ -2317,16 +6611,16 @@
       </w:pPr>
     </w:lvl>
   </w:abstractNum>
-  <w:num w:numId="1" w16cid:durableId="1884052065">
+  <w:num w:numId="1">
     <w:abstractNumId w:val="0"/>
   </w:num>
-  <w:num w:numId="2" w16cid:durableId="1976568409">
+  <w:num w:numId="2">
     <w:abstractNumId w:val="4"/>
   </w:num>
-  <w:num w:numId="3" w16cid:durableId="443572658">
+  <w:num w:numId="3">
     <w:abstractNumId w:val="2"/>
   </w:num>
-  <w:num w:numId="4" w16cid:durableId="7684762">
+  <w:num w:numId="4">
     <w:abstractNumId w:val="2"/>
     <w:lvlOverride w:ilvl="0">
       <w:lvl w:ilvl="0" w:tplc="6C70736C">
@@ -2572,7 +6866,7 @@
       </w:lvl>
     </w:lvlOverride>
   </w:num>
-  <w:num w:numId="5" w16cid:durableId="1811436052">
+  <w:num w:numId="5">
     <w:abstractNumId w:val="2"/>
     <w:lvlOverride w:ilvl="0">
       <w:lvl w:ilvl="0" w:tplc="6C70736C">
@@ -2818,7 +7112,7 @@
       </w:lvl>
     </w:lvlOverride>
   </w:num>
-  <w:num w:numId="6" w16cid:durableId="1839344586">
+  <w:num w:numId="6">
     <w:abstractNumId w:val="2"/>
     <w:lvlOverride w:ilvl="0">
       <w:lvl w:ilvl="0" w:tplc="6C70736C">
@@ -3064,17 +7358,17 @@
       </w:lvl>
     </w:lvlOverride>
   </w:num>
-  <w:num w:numId="7" w16cid:durableId="164322988">
+  <w:num w:numId="7">
     <w:abstractNumId w:val="3"/>
   </w:num>
-  <w:num w:numId="8" w16cid:durableId="2079357364">
+  <w:num w:numId="8">
     <w:abstractNumId w:val="1"/>
   </w:num>
 </w:numbering>
 </file>
 
 <file path=word/styles.xml><?xml version="1.0" encoding="utf-8"?>
-<w:styles xmlns:mc="http://schemas.openxmlformats.org/markup-compatibility/2006" xmlns:r="http://schemas.openxmlformats.org/officeDocument/2006/relationships" xmlns:w="http://schemas.openxmlformats.org/wordprocessingml/2006/main" xmlns:w14="http://schemas.microsoft.com/office/word/2010/wordml" xmlns:w15="http://schemas.microsoft.com/office/word/2012/wordml" xmlns:w16cex="http://schemas.microsoft.com/office/word/2018/wordml/cex" xmlns:w16cid="http://schemas.microsoft.com/office/word/2016/wordml/cid" xmlns:w16="http://schemas.microsoft.com/office/word/2018/wordml" xmlns:w16sdtdh="http://schemas.microsoft.com/office/word/2020/wordml/sdtdatahash" xmlns:w16se="http://schemas.microsoft.com/office/word/2015/wordml/symex" mc:Ignorable="w14 w15 w16se w16cid w16 w16cex w16sdtdh">
+<w:styles xmlns:mc="http://schemas.openxmlformats.org/markup-compatibility/2006" xmlns:r="http://schemas.openxmlformats.org/officeDocument/2006/relationships" xmlns:w="http://schemas.openxmlformats.org/wordprocessingml/2006/main" xmlns:w14="http://schemas.microsoft.com/office/word/2010/wordml" xmlns:w15="http://schemas.microsoft.com/office/word/2012/wordml" xmlns:w16cid="http://schemas.microsoft.com/office/word/2016/wordml/cid" xmlns:w16se="http://schemas.microsoft.com/office/word/2015/wordml/symex" mc:Ignorable="w14 w15 w16se w16cid">
   <w:docDefaults>
     <w:rPrDefault>
       <w:rPr>
@@ -3096,7 +7390,7 @@
       </w:pPr>
     </w:pPrDefault>
   </w:docDefaults>
-  <w:latentStyles w:defLockedState="0" w:defUIPriority="99" w:defSemiHidden="0" w:defUnhideWhenUsed="0" w:defQFormat="0" w:count="376">
+  <w:latentStyles w:defLockedState="0" w:defUIPriority="99" w:defSemiHidden="0" w:defUnhideWhenUsed="0" w:defQFormat="0" w:count="375">
     <w:lsdException w:name="Normal" w:uiPriority="0" w:qFormat="1"/>
     <w:lsdException w:name="heading 1" w:uiPriority="9" w:qFormat="1"/>
     <w:lsdException w:name="heading 2" w:semiHidden="1" w:uiPriority="9" w:unhideWhenUsed="1" w:qFormat="1"/>
@@ -3472,7 +7766,6 @@
     <w:lsdException w:name="Smart Hyperlink" w:semiHidden="1" w:unhideWhenUsed="1"/>
     <w:lsdException w:name="Hashtag" w:semiHidden="1" w:unhideWhenUsed="1"/>
     <w:lsdException w:name="Unresolved Mention" w:semiHidden="1" w:unhideWhenUsed="1"/>
-    <w:lsdException w:name="Smart Link" w:semiHidden="1" w:unhideWhenUsed="1"/>
   </w:latentStyles>
   <w:style w:type="paragraph" w:default="1" w:styleId="Normal">
     <w:name w:val="Normal"/>

</xml_diff>

<commit_message>
edits to week 3/4 coding assignment
</commit_message>
<xml_diff>
--- a/Week3/Java-Weeks3-4_Coding-Assignment-3.docx
+++ b/Week3/Java-Weeks3-4_Coding-Assignment-3.docx
@@ -16,6 +16,22 @@
           <w:bCs/>
         </w:rPr>
         <w:t>URL to GitHub Repository:</w:t>
+      </w:r>
+      <w:r>
+        <w:rPr>
+          <w:rFonts w:ascii="Calibri" w:hAnsi="Calibri"/>
+          <w:b/>
+          <w:bCs/>
+        </w:rPr>
+        <w:t xml:space="preserve"> </w:t>
+      </w:r>
+      <w:r>
+        <w:rPr>
+          <w:rFonts w:ascii="Calibri" w:hAnsi="Calibri"/>
+          <w:b/>
+          <w:bCs/>
+        </w:rPr>
+        <w:t>https://github.com/vlanzilo87/Promineo</w:t>
       </w:r>
     </w:p>
     <w:p>
@@ -838,618 +854,19 @@
     </w:p>
     <w:p>
       <w:pPr>
-        <w:pStyle w:val="ListParagraph"/>
-        <w:numPr>
-          <w:ilvl w:val="0"/>
-          <w:numId w:val="8"/>
-        </w:numPr>
-        <w:rPr>
-          <w:sz w:val="20"/>
-          <w:szCs w:val="20"/>
-        </w:rPr>
-      </w:pPr>
-      <w:r>
-        <w:rPr>
-          <w:sz w:val="20"/>
-          <w:szCs w:val="20"/>
-        </w:rPr>
-        <w:t>Create an array of int called ages that contains the following values: 3, 9, 23, 64, 2, 8, 28, 93.</w:t>
-      </w:r>
-    </w:p>
-    <w:p>
-      <w:pPr>
-        <w:pStyle w:val="ListParagraph"/>
-        <w:numPr>
-          <w:ilvl w:val="1"/>
-          <w:numId w:val="2"/>
-        </w:numPr>
-        <w:rPr>
-          <w:rFonts w:eastAsia="Times New Roman" w:cs="Times New Roman"/>
-          <w:color w:val="000000" w:themeColor="text1"/>
-        </w:rPr>
-      </w:pPr>
-      <w:r>
-        <w:rPr>
-          <w:sz w:val="20"/>
-          <w:szCs w:val="20"/>
-        </w:rPr>
-        <w:t xml:space="preserve">Programmatically subtract the value of the first element in the array from the value in the last element of the array (i.e. do not use </w:t>
-      </w:r>
-      <w:proofErr w:type="gramStart"/>
-      <w:r>
-        <w:rPr>
-          <w:sz w:val="20"/>
-          <w:szCs w:val="20"/>
-        </w:rPr>
-        <w:t>ages[</w:t>
-      </w:r>
-      <w:proofErr w:type="gramEnd"/>
-      <w:r>
-        <w:rPr>
-          <w:sz w:val="20"/>
-          <w:szCs w:val="20"/>
-        </w:rPr>
-        <w:t xml:space="preserve">7] in your code). Print the result to the console.  </w:t>
-      </w:r>
-    </w:p>
-    <w:p>
-      <w:pPr>
-        <w:pStyle w:val="ListParagraph"/>
-        <w:numPr>
-          <w:ilvl w:val="1"/>
-          <w:numId w:val="2"/>
-        </w:numPr>
-        <w:rPr>
-          <w:rFonts w:eastAsia="Times New Roman" w:cs="Times New Roman"/>
-          <w:color w:val="000000" w:themeColor="text1"/>
-        </w:rPr>
-      </w:pPr>
-      <w:r>
-        <w:rPr>
-          <w:sz w:val="20"/>
-          <w:szCs w:val="20"/>
-        </w:rPr>
-        <w:t>Add a new age to your array and repeat the step above to ensure it is dynamic (works for arrays of different lengths).</w:t>
-      </w:r>
-    </w:p>
-    <w:p>
-      <w:pPr>
-        <w:pStyle w:val="ListParagraph"/>
-        <w:numPr>
-          <w:ilvl w:val="1"/>
-          <w:numId w:val="2"/>
-        </w:numPr>
-        <w:rPr>
-          <w:rFonts w:eastAsia="Times New Roman" w:cs="Times New Roman"/>
-          <w:color w:val="000000" w:themeColor="text1"/>
-        </w:rPr>
-      </w:pPr>
-      <w:r>
-        <w:rPr>
-          <w:sz w:val="20"/>
-          <w:szCs w:val="20"/>
-        </w:rPr>
-        <w:t>Use a loop to iterate through the array and calculate the average age. Print the result to the console.</w:t>
-      </w:r>
-    </w:p>
-    <w:p>
-      <w:pPr>
-        <w:pStyle w:val="ListParagraph"/>
-        <w:numPr>
-          <w:ilvl w:val="0"/>
-          <w:numId w:val="8"/>
-        </w:numPr>
-        <w:rPr>
-          <w:sz w:val="20"/>
-          <w:szCs w:val="20"/>
-        </w:rPr>
-      </w:pPr>
-      <w:r>
-        <w:rPr>
-          <w:sz w:val="20"/>
-          <w:szCs w:val="20"/>
-        </w:rPr>
-        <w:t>Create an array of String called names that contains the following values: “Sam”, “Tommy”, “Tim”, “Sally”, “Buck”, “Bob”.</w:t>
-      </w:r>
-    </w:p>
-    <w:p>
-      <w:pPr>
-        <w:pStyle w:val="ListParagraph"/>
-        <w:numPr>
-          <w:ilvl w:val="1"/>
-          <w:numId w:val="1"/>
-        </w:numPr>
-        <w:rPr>
-          <w:rFonts w:eastAsia="Times New Roman" w:cs="Times New Roman"/>
-          <w:color w:val="000000" w:themeColor="text1"/>
-        </w:rPr>
-      </w:pPr>
-      <w:r>
-        <w:rPr>
-          <w:sz w:val="20"/>
-          <w:szCs w:val="20"/>
-        </w:rPr>
-        <w:t>Use a loop to iterate through the array and calculate the average number of letters per name. Print the result to the console.</w:t>
-      </w:r>
-    </w:p>
-    <w:p>
-      <w:pPr>
-        <w:pStyle w:val="ListParagraph"/>
-        <w:numPr>
-          <w:ilvl w:val="1"/>
-          <w:numId w:val="1"/>
-        </w:numPr>
-        <w:rPr>
-          <w:rFonts w:eastAsia="Times New Roman" w:cs="Times New Roman"/>
-          <w:color w:val="000000" w:themeColor="text1"/>
-        </w:rPr>
-      </w:pPr>
-      <w:r>
-        <w:rPr>
-          <w:sz w:val="20"/>
-          <w:szCs w:val="20"/>
-        </w:rPr>
-        <w:t>Use a loop to iterate through the array again and concatenate all the names together, separated by spaces, and print the result to the console.</w:t>
-      </w:r>
-    </w:p>
-    <w:p>
-      <w:pPr>
-        <w:pStyle w:val="ListParagraph"/>
-        <w:numPr>
-          <w:ilvl w:val="0"/>
-          <w:numId w:val="8"/>
-        </w:numPr>
-        <w:rPr>
-          <w:sz w:val="20"/>
-          <w:szCs w:val="20"/>
-        </w:rPr>
-      </w:pPr>
-      <w:r>
-        <w:rPr>
-          <w:sz w:val="20"/>
-          <w:szCs w:val="20"/>
-        </w:rPr>
-        <w:t>How do you access the last element of any array?</w:t>
-      </w:r>
-    </w:p>
-    <w:p>
-      <w:pPr>
-        <w:pStyle w:val="ListParagraph"/>
-        <w:numPr>
-          <w:ilvl w:val="0"/>
-          <w:numId w:val="8"/>
-        </w:numPr>
-        <w:rPr>
-          <w:sz w:val="20"/>
-          <w:szCs w:val="20"/>
-        </w:rPr>
-      </w:pPr>
-      <w:r>
-        <w:rPr>
-          <w:sz w:val="20"/>
-          <w:szCs w:val="20"/>
-        </w:rPr>
-        <w:t>How do you access the first element of any array?</w:t>
-      </w:r>
-    </w:p>
-    <w:p>
-      <w:pPr>
-        <w:pStyle w:val="ListParagraph"/>
-        <w:numPr>
-          <w:ilvl w:val="0"/>
-          <w:numId w:val="8"/>
-        </w:numPr>
-        <w:rPr>
-          <w:sz w:val="20"/>
-          <w:szCs w:val="20"/>
-        </w:rPr>
-      </w:pPr>
-      <w:r>
-        <w:rPr>
-          <w:sz w:val="20"/>
-          <w:szCs w:val="20"/>
-        </w:rPr>
-        <w:t xml:space="preserve">Create a new array of int called </w:t>
-      </w:r>
-      <w:proofErr w:type="spellStart"/>
-      <w:r>
-        <w:rPr>
-          <w:sz w:val="20"/>
-          <w:szCs w:val="20"/>
-        </w:rPr>
-        <w:t>nameLengths</w:t>
-      </w:r>
-      <w:proofErr w:type="spellEnd"/>
-      <w:r>
-        <w:rPr>
-          <w:sz w:val="20"/>
-          <w:szCs w:val="20"/>
-        </w:rPr>
-        <w:t xml:space="preserve">. Write a loop to iterate over the previously created names array and add the length of each name to the </w:t>
-      </w:r>
-      <w:proofErr w:type="spellStart"/>
-      <w:r>
-        <w:rPr>
-          <w:sz w:val="20"/>
-          <w:szCs w:val="20"/>
-        </w:rPr>
-        <w:t>nameLengths</w:t>
-      </w:r>
-      <w:proofErr w:type="spellEnd"/>
-      <w:r>
-        <w:rPr>
-          <w:sz w:val="20"/>
-          <w:szCs w:val="20"/>
-        </w:rPr>
-        <w:t xml:space="preserve"> array.</w:t>
-      </w:r>
-    </w:p>
-    <w:p>
-      <w:pPr>
-        <w:pStyle w:val="ListParagraph"/>
-        <w:numPr>
-          <w:ilvl w:val="0"/>
-          <w:numId w:val="8"/>
-        </w:numPr>
-        <w:rPr>
-          <w:sz w:val="20"/>
-          <w:szCs w:val="20"/>
-        </w:rPr>
-      </w:pPr>
-      <w:r>
-        <w:rPr>
-          <w:sz w:val="20"/>
-          <w:szCs w:val="20"/>
-        </w:rPr>
-        <w:t xml:space="preserve">Write a loop to iterate over the </w:t>
-      </w:r>
-      <w:proofErr w:type="spellStart"/>
-      <w:r>
-        <w:rPr>
-          <w:sz w:val="20"/>
-          <w:szCs w:val="20"/>
-        </w:rPr>
-        <w:t>nameLengths</w:t>
-      </w:r>
-      <w:proofErr w:type="spellEnd"/>
-      <w:r>
-        <w:rPr>
-          <w:sz w:val="20"/>
-          <w:szCs w:val="20"/>
-        </w:rPr>
-        <w:t xml:space="preserve"> array and calculate the sum of all the elements in the array. Print the result to the console.</w:t>
-      </w:r>
-    </w:p>
-    <w:p>
-      <w:pPr>
-        <w:pStyle w:val="ListParagraph"/>
-        <w:numPr>
-          <w:ilvl w:val="0"/>
-          <w:numId w:val="8"/>
-        </w:numPr>
-        <w:rPr>
-          <w:sz w:val="20"/>
-          <w:szCs w:val="20"/>
-        </w:rPr>
-      </w:pPr>
-      <w:r>
-        <w:rPr>
-          <w:sz w:val="20"/>
-          <w:szCs w:val="20"/>
-        </w:rPr>
-        <w:t xml:space="preserve">Write a method that takes a String, word, and an int, n, as arguments and returns the word concatenated to itself n number of times. (i.e. if I pass in “Hello” and 3, I </w:t>
-      </w:r>
-      <w:r>
-        <w:rPr>
-          <w:sz w:val="20"/>
-          <w:szCs w:val="20"/>
-        </w:rPr>
-        <w:t>expect</w:t>
-      </w:r>
-      <w:r>
-        <w:rPr>
-          <w:sz w:val="20"/>
-          <w:szCs w:val="20"/>
-        </w:rPr>
-        <w:t xml:space="preserve"> the method to return “</w:t>
-      </w:r>
-      <w:proofErr w:type="spellStart"/>
-      <w:r>
-        <w:rPr>
-          <w:sz w:val="20"/>
-          <w:szCs w:val="20"/>
-        </w:rPr>
-        <w:t>HelloHelloHello</w:t>
-      </w:r>
-      <w:proofErr w:type="spellEnd"/>
-      <w:r>
-        <w:rPr>
-          <w:sz w:val="20"/>
-          <w:szCs w:val="20"/>
-        </w:rPr>
-        <w:t>”).</w:t>
-      </w:r>
-    </w:p>
-    <w:p>
-      <w:pPr>
-        <w:pStyle w:val="ListParagraph"/>
-        <w:numPr>
-          <w:ilvl w:val="0"/>
-          <w:numId w:val="8"/>
-        </w:numPr>
-        <w:rPr>
-          <w:sz w:val="20"/>
-          <w:szCs w:val="20"/>
-        </w:rPr>
-      </w:pPr>
-      <w:r>
-        <w:rPr>
-          <w:sz w:val="20"/>
-          <w:szCs w:val="20"/>
-        </w:rPr>
-        <w:t xml:space="preserve">Write a method that takes two Strings, </w:t>
-      </w:r>
-      <w:proofErr w:type="spellStart"/>
-      <w:r>
-        <w:rPr>
-          <w:sz w:val="20"/>
-          <w:szCs w:val="20"/>
-        </w:rPr>
-        <w:t>firstName</w:t>
-      </w:r>
-      <w:proofErr w:type="spellEnd"/>
-      <w:r>
-        <w:rPr>
-          <w:sz w:val="20"/>
-          <w:szCs w:val="20"/>
-        </w:rPr>
-        <w:t xml:space="preserve"> and </w:t>
-      </w:r>
-      <w:proofErr w:type="spellStart"/>
-      <w:r>
-        <w:rPr>
-          <w:sz w:val="20"/>
-          <w:szCs w:val="20"/>
-        </w:rPr>
-        <w:t>lastName</w:t>
-      </w:r>
-      <w:proofErr w:type="spellEnd"/>
-      <w:r>
-        <w:rPr>
-          <w:sz w:val="20"/>
-          <w:szCs w:val="20"/>
-        </w:rPr>
-        <w:t>, and returns a full name (the full name should be the first and the last name as a String separated by a space).</w:t>
-      </w:r>
-    </w:p>
-    <w:p>
-      <w:pPr>
-        <w:pStyle w:val="ListParagraph"/>
-        <w:numPr>
-          <w:ilvl w:val="0"/>
-          <w:numId w:val="8"/>
-        </w:numPr>
-        <w:rPr>
-          <w:sz w:val="20"/>
-          <w:szCs w:val="20"/>
-        </w:rPr>
-      </w:pPr>
-      <w:r>
-        <w:rPr>
-          <w:sz w:val="20"/>
-          <w:szCs w:val="20"/>
-        </w:rPr>
-        <w:t xml:space="preserve">Write a method that takes an array of int and returns true if the sum of all the </w:t>
-      </w:r>
-      <w:proofErr w:type="spellStart"/>
-      <w:r>
-        <w:rPr>
-          <w:sz w:val="20"/>
-          <w:szCs w:val="20"/>
-        </w:rPr>
-        <w:t>ints</w:t>
-      </w:r>
-      <w:proofErr w:type="spellEnd"/>
-      <w:r>
-        <w:rPr>
-          <w:sz w:val="20"/>
-          <w:szCs w:val="20"/>
-        </w:rPr>
-        <w:t xml:space="preserve"> in the array is greater than 100.</w:t>
-      </w:r>
-    </w:p>
-    <w:p>
-      <w:pPr>
-        <w:pStyle w:val="ListParagraph"/>
-        <w:numPr>
-          <w:ilvl w:val="0"/>
-          <w:numId w:val="8"/>
-        </w:numPr>
-        <w:rPr>
-          <w:sz w:val="20"/>
-          <w:szCs w:val="20"/>
-        </w:rPr>
-      </w:pPr>
-      <w:r>
-        <w:rPr>
-          <w:sz w:val="20"/>
-          <w:szCs w:val="20"/>
-        </w:rPr>
-        <w:t>Write a method that takes an array of double and returns the average of all the elements in the array.</w:t>
-      </w:r>
-    </w:p>
-    <w:p>
-      <w:pPr>
-        <w:pStyle w:val="ListParagraph"/>
-        <w:numPr>
-          <w:ilvl w:val="0"/>
-          <w:numId w:val="8"/>
-        </w:numPr>
-        <w:rPr>
-          <w:sz w:val="20"/>
-          <w:szCs w:val="20"/>
-        </w:rPr>
-      </w:pPr>
-      <w:r>
-        <w:rPr>
-          <w:sz w:val="20"/>
-          <w:szCs w:val="20"/>
-        </w:rPr>
-        <w:t>Write a method that takes two arrays of double and returns true if the average of the elements in the first array is greater than the average of the elements in the second array.</w:t>
-      </w:r>
-    </w:p>
-    <w:p>
-      <w:pPr>
-        <w:pStyle w:val="ListParagraph"/>
-        <w:numPr>
-          <w:ilvl w:val="0"/>
-          <w:numId w:val="8"/>
-        </w:numPr>
-        <w:rPr>
-          <w:sz w:val="20"/>
-          <w:szCs w:val="20"/>
-        </w:rPr>
-      </w:pPr>
-      <w:r>
-        <w:rPr>
-          <w:sz w:val="20"/>
-          <w:szCs w:val="20"/>
-        </w:rPr>
-        <w:t xml:space="preserve">Write a method called </w:t>
-      </w:r>
-      <w:proofErr w:type="spellStart"/>
-      <w:r>
-        <w:rPr>
-          <w:sz w:val="20"/>
-          <w:szCs w:val="20"/>
-        </w:rPr>
-        <w:t>willBuyDrink</w:t>
-      </w:r>
-      <w:proofErr w:type="spellEnd"/>
-      <w:r>
-        <w:rPr>
-          <w:sz w:val="20"/>
-          <w:szCs w:val="20"/>
-        </w:rPr>
-        <w:t xml:space="preserve"> that takes a </w:t>
-      </w:r>
-      <w:proofErr w:type="spellStart"/>
-      <w:r>
-        <w:rPr>
-          <w:sz w:val="20"/>
-          <w:szCs w:val="20"/>
-        </w:rPr>
-        <w:t>boolean</w:t>
-      </w:r>
-      <w:proofErr w:type="spellEnd"/>
-      <w:r>
-        <w:rPr>
-          <w:sz w:val="20"/>
-          <w:szCs w:val="20"/>
-        </w:rPr>
-        <w:t xml:space="preserve"> </w:t>
-      </w:r>
-      <w:proofErr w:type="spellStart"/>
-      <w:r>
-        <w:rPr>
-          <w:sz w:val="20"/>
-          <w:szCs w:val="20"/>
-        </w:rPr>
-        <w:t>isHotOutside</w:t>
-      </w:r>
-      <w:proofErr w:type="spellEnd"/>
-      <w:r>
-        <w:rPr>
-          <w:sz w:val="20"/>
-          <w:szCs w:val="20"/>
-        </w:rPr>
-        <w:t xml:space="preserve">, and a double </w:t>
-      </w:r>
-      <w:proofErr w:type="spellStart"/>
-      <w:r>
-        <w:rPr>
-          <w:sz w:val="20"/>
-          <w:szCs w:val="20"/>
-        </w:rPr>
-        <w:t>moneyInPocket</w:t>
-      </w:r>
-      <w:proofErr w:type="spellEnd"/>
-      <w:r>
-        <w:rPr>
-          <w:sz w:val="20"/>
-          <w:szCs w:val="20"/>
-        </w:rPr>
-        <w:t xml:space="preserve">, and returns true if it is hot outside and if </w:t>
-      </w:r>
-      <w:proofErr w:type="spellStart"/>
-      <w:r>
-        <w:rPr>
-          <w:sz w:val="20"/>
-          <w:szCs w:val="20"/>
-        </w:rPr>
-        <w:t>moneyInPocket</w:t>
-      </w:r>
-      <w:proofErr w:type="spellEnd"/>
-      <w:r>
-        <w:rPr>
-          <w:sz w:val="20"/>
-          <w:szCs w:val="20"/>
-        </w:rPr>
-        <w:t xml:space="preserve"> is greater than 10.50.</w:t>
-      </w:r>
-    </w:p>
-    <w:p>
-      <w:pPr>
-        <w:pStyle w:val="ListParagraph"/>
-        <w:numPr>
-          <w:ilvl w:val="0"/>
-          <w:numId w:val="8"/>
-        </w:numPr>
-        <w:rPr>
-          <w:sz w:val="20"/>
-          <w:szCs w:val="20"/>
-        </w:rPr>
-      </w:pPr>
-      <w:r>
-        <w:rPr>
-          <w:sz w:val="20"/>
-          <w:szCs w:val="20"/>
-        </w:rPr>
-        <w:t>Create a method of your own that solves a problem. In comments, write what the method does and why you created it.</w:t>
-      </w:r>
-    </w:p>
-    <w:p>
-      <w:pPr>
-        <w:pStyle w:val="ListParagraph"/>
-        <w:rPr>
-          <w:sz w:val="20"/>
-          <w:szCs w:val="20"/>
-        </w:rPr>
-      </w:pPr>
-    </w:p>
-    <w:p>
-      <w:pPr>
-        <w:pStyle w:val="ListParagraph"/>
-        <w:rPr>
-          <w:sz w:val="20"/>
-          <w:szCs w:val="20"/>
-        </w:rPr>
-      </w:pPr>
-    </w:p>
-    <w:p>
-      <w:pPr>
-        <w:pStyle w:val="ListParagraph"/>
-        <w:rPr>
-          <w:sz w:val="20"/>
-          <w:szCs w:val="20"/>
-        </w:rPr>
-      </w:pPr>
-      <w:r>
-        <w:rPr>
-          <w:sz w:val="20"/>
-          <w:szCs w:val="20"/>
-        </w:rPr>
-        <w:lastRenderedPageBreak/>
+        <w:ind w:firstLine="720"/>
+        <w:rPr>
+          <w:sz w:val="20"/>
+          <w:szCs w:val="20"/>
+        </w:rPr>
+      </w:pPr>
+      <w:bookmarkStart w:id="1" w:name="_GoBack"/>
+      <w:bookmarkEnd w:id="1"/>
+      <w:r>
+        <w:rPr>
+          <w:sz w:val="20"/>
+          <w:szCs w:val="20"/>
+        </w:rPr>
         <w:t>1.</w:t>
       </w:r>
       <w:r>
@@ -2232,6 +1649,7 @@
           <w:sz w:val="20"/>
           <w:szCs w:val="20"/>
         </w:rPr>
+        <w:lastRenderedPageBreak/>
         <w:t>}</w:t>
       </w:r>
     </w:p>
@@ -2249,7 +1667,6 @@
           <w:sz w:val="20"/>
           <w:szCs w:val="20"/>
         </w:rPr>
-        <w:lastRenderedPageBreak/>
         <w:t>System.out.println</w:t>
       </w:r>
       <w:proofErr w:type="spellEnd"/>
@@ -5731,8 +5148,6 @@
         </w:rPr>
         <w:t>}</w:t>
       </w:r>
-      <w:bookmarkStart w:id="1" w:name="_GoBack"/>
-      <w:bookmarkEnd w:id="1"/>
     </w:p>
     <w:sectPr>
       <w:headerReference w:type="default" r:id="rId7"/>

</xml_diff>